<commit_message>
have been doing a lot of work on fixing NYS assessments & finishing some off
</commit_message>
<xml_diff>
--- a/Apply advanced critical thinking to work processes/BSBCRT404 AT02 by Richard Pountney Fixed.docx
+++ b/Apply advanced critical thinking to work processes/BSBCRT404 AT02 by Richard Pountney Fixed.docx
@@ -58,9 +58,46 @@
           <w:ilvl w:val="1"/>
           <w:numId w:val="9"/>
         </w:numPr>
-      </w:pPr>
-      <w:r>
-        <w:t>The qualities that they have been to evaluate the pros &amp; cons of the situation</w:t>
+        <w:spacing w:after="240"/>
+      </w:pPr>
+      <w:r>
+        <w:t xml:space="preserve">I think </w:t>
+      </w:r>
+    </w:p>
+    <w:p>
+      <w:pPr>
+        <w:pStyle w:val="NoSpacing"/>
+        <w:numPr>
+          <w:ilvl w:val="0"/>
+          <w:numId w:val="9"/>
+        </w:numPr>
+      </w:pPr>
+      <w:r>
+        <w:rPr>
+          <w:highlight w:val="cyan"/>
+        </w:rPr>
+        <w:t>Provide five examples</w:t>
+      </w:r>
+      <w:r>
+        <w:t xml:space="preserve"> of critical thinking </w:t>
+      </w:r>
+      <w:r>
+        <w:rPr>
+          <w:highlight w:val="cyan"/>
+        </w:rPr>
+        <w:t>relevant</w:t>
+      </w:r>
+      <w:r>
+        <w:t xml:space="preserve"> to your workplace or your anticipated workplace.</w:t>
+      </w:r>
+    </w:p>
+    <w:p>
+      <w:pPr>
+        <w:pStyle w:val="MyStyle"/>
+        <w:ind w:left="720"/>
+      </w:pPr>
+      <w:r>
+        <w:t>Workplace: Computer Engineering &amp;or Informational Technology &amp; Engineering</w:t>
       </w:r>
     </w:p>
     <w:p>
@@ -70,37 +107,223 @@
           <w:ilvl w:val="1"/>
           <w:numId w:val="9"/>
         </w:numPr>
+        <w:rPr>
+          <w:rFonts w:ascii="Calibri" w:eastAsia="Calibri" w:hAnsi="Calibri" w:cs="Calibri"/>
+        </w:rPr>
+      </w:pPr>
+      <w:r>
+        <w:rPr>
+          <w:rFonts w:ascii="Calibri" w:eastAsia="Calibri" w:hAnsi="Calibri" w:cs="Calibri"/>
+        </w:rPr>
+        <w:t>To understand engineering problems</w:t>
+      </w:r>
+      <w:r>
+        <w:rPr>
+          <w:rFonts w:ascii="Calibri" w:eastAsia="Calibri" w:hAnsi="Calibri" w:cs="Calibri"/>
+        </w:rPr>
+        <w:t>.</w:t>
+      </w:r>
+    </w:p>
+    <w:p>
+      <w:pPr>
+        <w:pStyle w:val="MyStyle"/>
+        <w:numPr>
+          <w:ilvl w:val="1"/>
+          <w:numId w:val="9"/>
+        </w:numPr>
+        <w:rPr>
+          <w:rFonts w:ascii="Calibri" w:eastAsia="Calibri" w:hAnsi="Calibri" w:cs="Calibri"/>
+        </w:rPr>
+      </w:pPr>
+      <w:r>
+        <w:rPr>
+          <w:rFonts w:ascii="Calibri" w:eastAsia="Calibri" w:hAnsi="Calibri" w:cs="Calibri"/>
+        </w:rPr>
+        <w:t>P</w:t>
+      </w:r>
+      <w:r>
+        <w:rPr>
+          <w:rFonts w:ascii="Calibri" w:eastAsia="Calibri" w:hAnsi="Calibri" w:cs="Calibri"/>
+        </w:rPr>
+        <w:t>recisely describe the problem</w:t>
+      </w:r>
+      <w:r>
+        <w:rPr>
+          <w:rFonts w:ascii="Calibri" w:eastAsia="Calibri" w:hAnsi="Calibri" w:cs="Calibri"/>
+        </w:rPr>
+        <w:t xml:space="preserve"> </w:t>
+      </w:r>
+      <w:r>
+        <w:rPr>
+          <w:rFonts w:ascii="Calibri" w:eastAsia="Calibri" w:hAnsi="Calibri" w:cs="Calibri"/>
+        </w:rPr>
+        <w:t>&amp; effectively solve problems.</w:t>
+      </w:r>
+    </w:p>
+    <w:p>
+      <w:pPr>
+        <w:pStyle w:val="MyStyle"/>
+        <w:numPr>
+          <w:ilvl w:val="1"/>
+          <w:numId w:val="9"/>
+        </w:numPr>
+        <w:rPr>
+          <w:rFonts w:ascii="Calibri" w:eastAsia="Calibri" w:hAnsi="Calibri" w:cs="Calibri"/>
+        </w:rPr>
+      </w:pPr>
+      <w:r>
+        <w:rPr>
+          <w:rFonts w:ascii="Calibri" w:eastAsia="Calibri" w:hAnsi="Calibri" w:cs="Calibri"/>
+        </w:rPr>
+        <w:t>D</w:t>
+      </w:r>
+      <w:r>
+        <w:rPr>
+          <w:rFonts w:ascii="Calibri" w:eastAsia="Calibri" w:hAnsi="Calibri" w:cs="Calibri"/>
+        </w:rPr>
+        <w:t>evelop possible solutions which help design good products</w:t>
+      </w:r>
+      <w:r>
+        <w:rPr>
+          <w:rFonts w:ascii="Calibri" w:eastAsia="Calibri" w:hAnsi="Calibri" w:cs="Calibri"/>
+        </w:rPr>
+        <w:t>.</w:t>
+      </w:r>
+      <w:r>
+        <w:rPr>
+          <w:rFonts w:ascii="Calibri" w:eastAsia="Calibri" w:hAnsi="Calibri" w:cs="Calibri"/>
+        </w:rPr>
+        <w:t xml:space="preserve"> </w:t>
+      </w:r>
+    </w:p>
+    <w:p>
+      <w:pPr>
+        <w:pStyle w:val="MyStyle"/>
+        <w:numPr>
+          <w:ilvl w:val="1"/>
+          <w:numId w:val="9"/>
+        </w:numPr>
+        <w:rPr>
+          <w:rFonts w:ascii="Calibri" w:eastAsia="Calibri" w:hAnsi="Calibri" w:cs="Calibri"/>
+        </w:rPr>
+      </w:pPr>
+      <w:r>
+        <w:rPr>
+          <w:rFonts w:ascii="Calibri" w:eastAsia="Calibri" w:hAnsi="Calibri" w:cs="Calibri"/>
+        </w:rPr>
+        <w:t>Identifying patterns &amp; groupings.</w:t>
+      </w:r>
+    </w:p>
+    <w:p>
+      <w:pPr>
+        <w:pStyle w:val="MyStyle"/>
+        <w:numPr>
+          <w:ilvl w:val="1"/>
+          <w:numId w:val="9"/>
+        </w:numPr>
+        <w:rPr>
+          <w:rFonts w:ascii="Calibri" w:eastAsia="Calibri" w:hAnsi="Calibri" w:cs="Calibri"/>
+        </w:rPr>
+      </w:pPr>
+      <w:r>
+        <w:rPr>
+          <w:rFonts w:ascii="Calibri" w:eastAsia="Calibri" w:hAnsi="Calibri" w:cs="Calibri"/>
+        </w:rPr>
+        <w:t>You will be able to assess why certain solutions might not work &amp; save time in coming up with the right approach.</w:t>
+      </w:r>
+      <w:r>
+        <w:rPr>
+          <w:rFonts w:ascii="Calibri" w:eastAsia="Calibri" w:hAnsi="Calibri" w:cs="Calibri"/>
+        </w:rPr>
+        <w:t xml:space="preserve"> (Time management)</w:t>
+      </w:r>
+    </w:p>
+    <w:p>
+      <w:pPr>
+        <w:pStyle w:val="MyStyle"/>
+        <w:numPr>
+          <w:ilvl w:val="1"/>
+          <w:numId w:val="9"/>
+        </w:numPr>
+        <w:rPr>
+          <w:rFonts w:ascii="Calibri" w:eastAsia="Calibri" w:hAnsi="Calibri" w:cs="Calibri"/>
+        </w:rPr>
+      </w:pPr>
+      <w:r>
+        <w:rPr>
+          <w:rFonts w:ascii="Calibri" w:eastAsia="Calibri" w:hAnsi="Calibri" w:cs="Calibri"/>
+        </w:rPr>
+        <w:t>How to find a unique solution to a problem, understand the limitations of a solution &amp; identify additional information needed to solve a problem.</w:t>
+      </w:r>
+      <w:r>
+        <w:rPr>
+          <w:rFonts w:ascii="Calibri" w:eastAsia="Calibri" w:hAnsi="Calibri" w:cs="Calibri"/>
+        </w:rPr>
+        <w:t xml:space="preserve"> (Problem Solving)</w:t>
+      </w:r>
+    </w:p>
+    <w:p>
+      <w:pPr>
+        <w:pStyle w:val="MyStyle"/>
+        <w:numPr>
+          <w:ilvl w:val="1"/>
+          <w:numId w:val="9"/>
+        </w:numPr>
         <w:spacing w:after="240"/>
-      </w:pPr>
-      <w:r>
-        <w:t>Has curiosity &amp; an open mind, thinks logically. They are good at gathering information, analysing the information &amp; evaluating the information.</w:t>
-      </w:r>
-    </w:p>
-    <w:p>
-      <w:pPr>
-        <w:pStyle w:val="NoSpacing"/>
+        <w:rPr>
+          <w:rFonts w:ascii="Calibri" w:eastAsia="Calibri" w:hAnsi="Calibri" w:cs="Calibri"/>
+        </w:rPr>
+      </w:pPr>
+      <w:r>
+        <w:rPr>
+          <w:rFonts w:ascii="Calibri" w:eastAsia="Calibri" w:hAnsi="Calibri" w:cs="Calibri"/>
+        </w:rPr>
+        <w:t>To know what the problem is &amp; apply the differences between inductive &amp; deductive reasoning.</w:t>
+      </w:r>
+      <w:r>
+        <w:rPr>
+          <w:rFonts w:ascii="Calibri" w:eastAsia="Calibri" w:hAnsi="Calibri" w:cs="Calibri"/>
+        </w:rPr>
+        <w:t xml:space="preserve"> (Open Research)</w:t>
+      </w:r>
+    </w:p>
+    <w:p>
+      <w:pPr>
+        <w:pStyle w:val="ListParagraph"/>
         <w:numPr>
           <w:ilvl w:val="0"/>
           <w:numId w:val="9"/>
         </w:numPr>
-      </w:pPr>
-      <w:r>
-        <w:rPr>
+        <w:spacing w:after="0"/>
+        <w:rPr>
+          <w:rFonts w:ascii="Calibri" w:eastAsia="Calibri" w:hAnsi="Calibri" w:cs="Calibri"/>
+        </w:rPr>
+      </w:pPr>
+      <w:r>
+        <w:rPr>
+          <w:rFonts w:ascii="Calibri" w:eastAsia="Calibri" w:hAnsi="Calibri" w:cs="Calibri"/>
           <w:highlight w:val="cyan"/>
         </w:rPr>
-        <w:t>Provide five examples</w:t>
-      </w:r>
-      <w:r>
-        <w:t xml:space="preserve"> of critical thinking </w:t>
-      </w:r>
-      <w:r>
-        <w:rPr>
+        <w:t>Explain</w:t>
+      </w:r>
+      <w:r>
+        <w:rPr>
+          <w:rFonts w:ascii="Calibri" w:eastAsia="Calibri" w:hAnsi="Calibri" w:cs="Calibri"/>
+        </w:rPr>
+        <w:t xml:space="preserve"> how a worker in a supervisory role can </w:t>
+      </w:r>
+      <w:r>
+        <w:rPr>
+          <w:rFonts w:ascii="Calibri" w:eastAsia="Calibri" w:hAnsi="Calibri" w:cs="Calibri"/>
           <w:highlight w:val="cyan"/>
         </w:rPr>
-        <w:t>relevant</w:t>
-      </w:r>
-      <w:r>
-        <w:t xml:space="preserve"> to your workplace or your anticipated workplace.</w:t>
+        <w:t>benefit</w:t>
+      </w:r>
+      <w:r>
+        <w:rPr>
+          <w:rFonts w:ascii="Calibri" w:eastAsia="Calibri" w:hAnsi="Calibri" w:cs="Calibri"/>
+        </w:rPr>
+        <w:t xml:space="preserve"> from critical thinking?</w:t>
       </w:r>
     </w:p>
     <w:p>
@@ -112,7 +335,73 @@
         </w:numPr>
       </w:pPr>
       <w:r>
-        <w:t>Workplace: Computer Engineering &amp;or Informational Technology &amp; Engineering</w:t>
+        <w:t>The benefits are:</w:t>
+      </w:r>
+    </w:p>
+    <w:p>
+      <w:pPr>
+        <w:pStyle w:val="MyStyle"/>
+        <w:numPr>
+          <w:ilvl w:val="2"/>
+          <w:numId w:val="9"/>
+        </w:numPr>
+      </w:pPr>
+      <w:r>
+        <w:t>They can find multiple solutions to a problem</w:t>
+      </w:r>
+      <w:r>
+        <w:t>.</w:t>
+      </w:r>
+    </w:p>
+    <w:p>
+      <w:pPr>
+        <w:pStyle w:val="MyStyle"/>
+        <w:numPr>
+          <w:ilvl w:val="2"/>
+          <w:numId w:val="9"/>
+        </w:numPr>
+      </w:pPr>
+      <w:r>
+        <w:t>They would be able to effectively communicate between teams &amp; individuals.</w:t>
+      </w:r>
+    </w:p>
+    <w:p>
+      <w:pPr>
+        <w:pStyle w:val="MyStyle"/>
+        <w:numPr>
+          <w:ilvl w:val="2"/>
+          <w:numId w:val="9"/>
+        </w:numPr>
+        <w:spacing w:after="240"/>
+      </w:pPr>
+      <w:r>
+        <w:t>They would be able to develop unique perspectives on situations &amp; challenges at work.</w:t>
+      </w:r>
+    </w:p>
+    <w:p>
+      <w:pPr>
+        <w:pStyle w:val="ListParagraph"/>
+        <w:numPr>
+          <w:ilvl w:val="0"/>
+          <w:numId w:val="9"/>
+        </w:numPr>
+        <w:spacing w:after="0"/>
+        <w:rPr>
+          <w:rFonts w:ascii="Calibri" w:eastAsia="Calibri" w:hAnsi="Calibri" w:cs="Calibri"/>
+        </w:rPr>
+      </w:pPr>
+      <w:r>
+        <w:rPr>
+          <w:rFonts w:ascii="Calibri" w:eastAsia="Calibri" w:hAnsi="Calibri" w:cs="Calibri"/>
+          <w:highlight w:val="cyan"/>
+        </w:rPr>
+        <w:t>Discuss</w:t>
+      </w:r>
+      <w:r>
+        <w:rPr>
+          <w:rFonts w:ascii="Calibri" w:eastAsia="Calibri" w:hAnsi="Calibri" w:cs="Calibri"/>
+        </w:rPr>
+        <w:t xml:space="preserve"> one benefit of a critical thinking mindset.</w:t>
       </w:r>
     </w:p>
     <w:p>
@@ -122,27 +411,56 @@
           <w:ilvl w:val="1"/>
           <w:numId w:val="9"/>
         </w:numPr>
-        <w:rPr>
-          <w:rFonts w:ascii="Calibri" w:eastAsia="Calibri" w:hAnsi="Calibri" w:cs="Calibri"/>
-        </w:rPr>
-      </w:pPr>
-      <w:r>
-        <w:rPr>
-          <w:rFonts w:ascii="Calibri" w:eastAsia="Calibri" w:hAnsi="Calibri" w:cs="Calibri"/>
-        </w:rPr>
-        <w:t xml:space="preserve">To understand engineering problems, precisely describe the problem, </w:t>
-      </w:r>
-      <w:r>
-        <w:rPr>
-          <w:rFonts w:ascii="Calibri" w:eastAsia="Calibri" w:hAnsi="Calibri" w:cs="Calibri"/>
-        </w:rPr>
-        <w:t xml:space="preserve">and </w:t>
-      </w:r>
-      <w:r>
-        <w:rPr>
-          <w:rFonts w:ascii="Calibri" w:eastAsia="Calibri" w:hAnsi="Calibri" w:cs="Calibri"/>
-        </w:rPr>
-        <w:t>develop possible solutions which help design good products &amp; effectively solve problems.</w:t>
+      </w:pPr>
+      <w:r>
+        <w:t>Better decision-making by being non-biased.</w:t>
+      </w:r>
+    </w:p>
+    <w:p>
+      <w:pPr>
+        <w:pStyle w:val="MyStyle"/>
+        <w:numPr>
+          <w:ilvl w:val="2"/>
+          <w:numId w:val="9"/>
+        </w:numPr>
+        <w:spacing w:after="240"/>
+      </w:pPr>
+      <w:r>
+        <w:t xml:space="preserve">It is a benefit because you would be able to put your bias to the </w:t>
+      </w:r>
+      <w:proofErr w:type="gramStart"/>
+      <w:r>
+        <w:t>side</w:t>
+      </w:r>
+      <w:proofErr w:type="gramEnd"/>
+      <w:r>
+        <w:t xml:space="preserve"> so it doesn’t influence your decision.</w:t>
+      </w:r>
+    </w:p>
+    <w:p>
+      <w:pPr>
+        <w:pStyle w:val="ListParagraph"/>
+        <w:numPr>
+          <w:ilvl w:val="0"/>
+          <w:numId w:val="9"/>
+        </w:numPr>
+        <w:spacing w:after="0"/>
+        <w:rPr>
+          <w:rFonts w:ascii="Calibri" w:eastAsia="Calibri" w:hAnsi="Calibri" w:cs="Calibri"/>
+        </w:rPr>
+      </w:pPr>
+      <w:r>
+        <w:rPr>
+          <w:rFonts w:ascii="Calibri" w:eastAsia="Calibri" w:hAnsi="Calibri" w:cs="Calibri"/>
+          <w:highlight w:val="cyan"/>
+        </w:rPr>
+        <w:t>How</w:t>
+      </w:r>
+      <w:r>
+        <w:rPr>
+          <w:rFonts w:ascii="Calibri" w:eastAsia="Calibri" w:hAnsi="Calibri" w:cs="Calibri"/>
+        </w:rPr>
+        <w:t xml:space="preserve"> can critical thinking be used to analyse markets?</w:t>
       </w:r>
     </w:p>
     <w:p>
@@ -152,15 +470,68 @@
           <w:ilvl w:val="1"/>
           <w:numId w:val="9"/>
         </w:numPr>
-        <w:rPr>
-          <w:rFonts w:ascii="Calibri" w:eastAsia="Calibri" w:hAnsi="Calibri" w:cs="Calibri"/>
-        </w:rPr>
-      </w:pPr>
-      <w:r>
-        <w:rPr>
-          <w:rFonts w:ascii="Calibri" w:eastAsia="Calibri" w:hAnsi="Calibri" w:cs="Calibri"/>
-        </w:rPr>
-        <w:t>Identifying patterns &amp; groupings.</w:t>
+        <w:spacing w:after="240"/>
+      </w:pPr>
+      <w:r>
+        <w:t xml:space="preserve">Critical thinking is used to help you decide what markets are </w:t>
+      </w:r>
+      <w:r>
+        <w:t>more beneficial</w:t>
+      </w:r>
+      <w:r>
+        <w:t xml:space="preserve"> for you &amp; what one has more benefits that apply to you.</w:t>
+      </w:r>
+    </w:p>
+    <w:p>
+      <w:pPr>
+        <w:pStyle w:val="ListParagraph"/>
+        <w:numPr>
+          <w:ilvl w:val="0"/>
+          <w:numId w:val="9"/>
+        </w:numPr>
+        <w:spacing w:after="0"/>
+        <w:rPr>
+          <w:rFonts w:ascii="Calibri" w:eastAsia="Calibri" w:hAnsi="Calibri" w:cs="Calibri"/>
+        </w:rPr>
+      </w:pPr>
+      <w:r>
+        <w:rPr>
+          <w:rFonts w:ascii="Calibri" w:eastAsia="Calibri" w:hAnsi="Calibri" w:cs="Calibri"/>
+          <w:highlight w:val="cyan"/>
+        </w:rPr>
+        <w:t>Outline</w:t>
+      </w:r>
+      <w:r>
+        <w:rPr>
+          <w:rFonts w:ascii="Calibri" w:eastAsia="Calibri" w:hAnsi="Calibri" w:cs="Calibri"/>
+        </w:rPr>
+        <w:t xml:space="preserve"> an approach to </w:t>
+      </w:r>
+      <w:r>
+        <w:rPr>
+          <w:rFonts w:ascii="Calibri" w:eastAsia="Calibri" w:hAnsi="Calibri" w:cs="Calibri"/>
+          <w:highlight w:val="cyan"/>
+        </w:rPr>
+        <w:t>identifying</w:t>
+      </w:r>
+      <w:r>
+        <w:rPr>
+          <w:rFonts w:ascii="Calibri" w:eastAsia="Calibri" w:hAnsi="Calibri" w:cs="Calibri"/>
+        </w:rPr>
+        <w:t xml:space="preserve"> potential limitations in a new workplace process. </w:t>
+      </w:r>
+      <w:r>
+        <w:rPr>
+          <w:rFonts w:ascii="Calibri" w:eastAsia="Calibri" w:hAnsi="Calibri" w:cs="Calibri"/>
+          <w:highlight w:val="cyan"/>
+        </w:rPr>
+        <w:t>What</w:t>
+      </w:r>
+      <w:r>
+        <w:rPr>
+          <w:rFonts w:ascii="Calibri" w:eastAsia="Calibri" w:hAnsi="Calibri" w:cs="Calibri"/>
+        </w:rPr>
+        <w:t xml:space="preserve"> specific techniques could you use?</w:t>
       </w:r>
     </w:p>
     <w:p>
@@ -170,15 +541,103 @@
           <w:ilvl w:val="1"/>
           <w:numId w:val="9"/>
         </w:numPr>
-        <w:rPr>
-          <w:rFonts w:ascii="Calibri" w:eastAsia="Calibri" w:hAnsi="Calibri" w:cs="Calibri"/>
-        </w:rPr>
-      </w:pPr>
-      <w:r>
-        <w:rPr>
-          <w:rFonts w:ascii="Calibri" w:eastAsia="Calibri" w:hAnsi="Calibri" w:cs="Calibri"/>
-        </w:rPr>
-        <w:t>You will be able to assess why certain solutions might not work &amp; save time in coming up with the right approach.</w:t>
+        <w:spacing w:after="240"/>
+      </w:pPr>
+      <w:r>
+        <w:lastRenderedPageBreak/>
+        <w:t xml:space="preserve">You can use critical thinking to gather the information </w:t>
+      </w:r>
+      <w:r>
+        <w:t>about</w:t>
+      </w:r>
+      <w:r>
+        <w:t xml:space="preserve"> the workplace </w:t>
+      </w:r>
+      <w:r>
+        <w:t xml:space="preserve">and </w:t>
+      </w:r>
+      <w:r>
+        <w:t>then identify &amp; analyse the potential limitations of the workplace.</w:t>
+      </w:r>
+      <w:r>
+        <w:t xml:space="preserve"> You could do this by giving out a feedback form </w:t>
+      </w:r>
+      <w:r>
+        <w:t>&amp; review the feedback.</w:t>
+      </w:r>
+    </w:p>
+    <w:p>
+      <w:pPr>
+        <w:pStyle w:val="ListParagraph"/>
+        <w:numPr>
+          <w:ilvl w:val="0"/>
+          <w:numId w:val="9"/>
+        </w:numPr>
+        <w:spacing w:after="0"/>
+        <w:rPr>
+          <w:rFonts w:ascii="Calibri" w:eastAsia="Calibri" w:hAnsi="Calibri" w:cs="Calibri"/>
+        </w:rPr>
+      </w:pPr>
+      <w:r>
+        <w:rPr>
+          <w:rFonts w:ascii="Calibri" w:eastAsia="Calibri" w:hAnsi="Calibri" w:cs="Calibri"/>
+          <w:highlight w:val="cyan"/>
+        </w:rPr>
+        <w:t>What</w:t>
+      </w:r>
+      <w:r>
+        <w:rPr>
+          <w:rFonts w:ascii="Calibri" w:eastAsia="Calibri" w:hAnsi="Calibri" w:cs="Calibri"/>
+        </w:rPr>
+        <w:t xml:space="preserve"> does the CRAAP test refer to? </w:t>
+      </w:r>
+      <w:r>
+        <w:rPr>
+          <w:rFonts w:ascii="Calibri" w:eastAsia="Calibri" w:hAnsi="Calibri" w:cs="Calibri"/>
+          <w:highlight w:val="cyan"/>
+        </w:rPr>
+        <w:t>Give</w:t>
+      </w:r>
+      <w:r>
+        <w:rPr>
+          <w:rFonts w:ascii="Calibri" w:eastAsia="Calibri" w:hAnsi="Calibri" w:cs="Calibri"/>
+        </w:rPr>
+        <w:t xml:space="preserve"> some </w:t>
+      </w:r>
+      <w:r>
+        <w:rPr>
+          <w:rFonts w:ascii="Calibri" w:eastAsia="Calibri" w:hAnsi="Calibri" w:cs="Calibri"/>
+          <w:highlight w:val="cyan"/>
+        </w:rPr>
+        <w:t>examples</w:t>
+      </w:r>
+      <w:r>
+        <w:rPr>
+          <w:rFonts w:ascii="Calibri" w:eastAsia="Calibri" w:hAnsi="Calibri" w:cs="Calibri"/>
+        </w:rPr>
+        <w:t xml:space="preserve"> of </w:t>
+      </w:r>
+      <w:r>
+        <w:rPr>
+          <w:rFonts w:ascii="Calibri" w:eastAsia="Calibri" w:hAnsi="Calibri" w:cs="Calibri"/>
+          <w:highlight w:val="cyan"/>
+        </w:rPr>
+        <w:t>when</w:t>
+      </w:r>
+      <w:r>
+        <w:rPr>
+          <w:rFonts w:ascii="Calibri" w:eastAsia="Calibri" w:hAnsi="Calibri" w:cs="Calibri"/>
+        </w:rPr>
+        <w:t xml:space="preserve"> it could be used.</w:t>
+      </w:r>
+    </w:p>
+    <w:p>
+      <w:pPr>
+        <w:pStyle w:val="MyStyle"/>
+        <w:ind w:left="720"/>
+      </w:pPr>
+      <w:r>
+        <w:t>The CRAAP test refers to:</w:t>
       </w:r>
     </w:p>
     <w:p>
@@ -188,15 +647,9 @@
           <w:ilvl w:val="1"/>
           <w:numId w:val="9"/>
         </w:numPr>
-        <w:rPr>
-          <w:rFonts w:ascii="Calibri" w:eastAsia="Calibri" w:hAnsi="Calibri" w:cs="Calibri"/>
-        </w:rPr>
-      </w:pPr>
-      <w:r>
-        <w:rPr>
-          <w:rFonts w:ascii="Calibri" w:eastAsia="Calibri" w:hAnsi="Calibri" w:cs="Calibri"/>
-        </w:rPr>
-        <w:t>How to find a unique solution to a problem, understand the limitations of a solution &amp; identify additional information needed to solve a problem.</w:t>
+      </w:pPr>
+      <w:r>
+        <w:t>Currency: The timeliness of the info</w:t>
       </w:r>
     </w:p>
     <w:p>
@@ -206,16 +659,58 @@
           <w:ilvl w:val="1"/>
           <w:numId w:val="9"/>
         </w:numPr>
+      </w:pPr>
+      <w:r>
+        <w:t>Relevance: How the info fits your needs</w:t>
+      </w:r>
+    </w:p>
+    <w:p>
+      <w:pPr>
+        <w:pStyle w:val="MyStyle"/>
+        <w:numPr>
+          <w:ilvl w:val="1"/>
+          <w:numId w:val="9"/>
+        </w:numPr>
+      </w:pPr>
+      <w:r>
+        <w:t>Authority: The source of the info</w:t>
+      </w:r>
+    </w:p>
+    <w:p>
+      <w:pPr>
+        <w:pStyle w:val="MyStyle"/>
+        <w:numPr>
+          <w:ilvl w:val="1"/>
+          <w:numId w:val="9"/>
+        </w:numPr>
+      </w:pPr>
+      <w:r>
+        <w:t>Accuracy: Reliability &amp; correctness of the info</w:t>
+      </w:r>
+    </w:p>
+    <w:p>
+      <w:pPr>
+        <w:pStyle w:val="MyStyle"/>
+        <w:numPr>
+          <w:ilvl w:val="1"/>
+          <w:numId w:val="9"/>
+        </w:numPr>
+      </w:pPr>
+      <w:r>
+        <w:t>Purpose: The reason the info exists</w:t>
+      </w:r>
+    </w:p>
+    <w:p>
+      <w:pPr>
+        <w:pStyle w:val="MyStyle"/>
+        <w:numPr>
+          <w:ilvl w:val="1"/>
+          <w:numId w:val="9"/>
+        </w:numPr>
         <w:spacing w:after="240"/>
-        <w:rPr>
-          <w:rFonts w:ascii="Calibri" w:eastAsia="Calibri" w:hAnsi="Calibri" w:cs="Calibri"/>
-        </w:rPr>
-      </w:pPr>
-      <w:r>
-        <w:rPr>
-          <w:rFonts w:ascii="Calibri" w:eastAsia="Calibri" w:hAnsi="Calibri" w:cs="Calibri"/>
-        </w:rPr>
-        <w:t>To know what the problem is &amp; apply the differences between inductive &amp; deductive reasoning.</w:t>
+      </w:pPr>
+      <w:r>
+        <w:t>When you feel overwhelmed by information that you are finding, you can use the CRAAP test to determine what information is most useful for your research topic.</w:t>
       </w:r>
     </w:p>
     <w:p>
@@ -233,28 +728,34 @@
       <w:r>
         <w:rPr>
           <w:rFonts w:ascii="Calibri" w:eastAsia="Calibri" w:hAnsi="Calibri" w:cs="Calibri"/>
+        </w:rPr>
+        <w:t xml:space="preserve">If the unemployment rates increase, </w:t>
+      </w:r>
+      <w:r>
+        <w:rPr>
+          <w:rFonts w:ascii="Calibri" w:eastAsia="Calibri" w:hAnsi="Calibri" w:cs="Calibri"/>
           <w:highlight w:val="cyan"/>
         </w:rPr>
-        <w:t>Explain</w:t>
-      </w:r>
-      <w:r>
-        <w:rPr>
-          <w:rFonts w:ascii="Calibri" w:eastAsia="Calibri" w:hAnsi="Calibri" w:cs="Calibri"/>
-        </w:rPr>
-        <w:t xml:space="preserve"> how a worker in a supervisory role can </w:t>
+        <w:t>what</w:t>
+      </w:r>
+      <w:r>
+        <w:rPr>
+          <w:rFonts w:ascii="Calibri" w:eastAsia="Calibri" w:hAnsi="Calibri" w:cs="Calibri"/>
+        </w:rPr>
+        <w:t xml:space="preserve"> is the likely </w:t>
       </w:r>
       <w:r>
         <w:rPr>
           <w:rFonts w:ascii="Calibri" w:eastAsia="Calibri" w:hAnsi="Calibri" w:cs="Calibri"/>
           <w:highlight w:val="cyan"/>
         </w:rPr>
-        <w:t>benefit</w:t>
-      </w:r>
-      <w:r>
-        <w:rPr>
-          <w:rFonts w:ascii="Calibri" w:eastAsia="Calibri" w:hAnsi="Calibri" w:cs="Calibri"/>
-        </w:rPr>
-        <w:t xml:space="preserve"> from critical thinking?</w:t>
+        <w:t>impact</w:t>
+      </w:r>
+      <w:r>
+        <w:rPr>
+          <w:rFonts w:ascii="Calibri" w:eastAsia="Calibri" w:hAnsi="Calibri" w:cs="Calibri"/>
+        </w:rPr>
+        <w:t xml:space="preserve"> on individuals and businesses?</w:t>
       </w:r>
     </w:p>
     <w:p>
@@ -264,10 +765,28 @@
           <w:ilvl w:val="1"/>
           <w:numId w:val="9"/>
         </w:numPr>
+      </w:pPr>
+      <w:r>
+        <w:t>It would mean that fewer people have jobs which means more people that don’t have much money</w:t>
+      </w:r>
+      <w:r>
+        <w:t xml:space="preserve"> meaning fewer people are spending money meaning businesses are receiving less money.</w:t>
+      </w:r>
+    </w:p>
+    <w:p>
+      <w:pPr>
+        <w:pStyle w:val="MyStyle"/>
+        <w:numPr>
+          <w:ilvl w:val="1"/>
+          <w:numId w:val="9"/>
+        </w:numPr>
         <w:spacing w:after="240"/>
       </w:pPr>
       <w:r>
-        <w:t>They will be able to see other points of view &amp; be able to consider what could be done to help others.</w:t>
+        <w:t xml:space="preserve">Businesses would </w:t>
+      </w:r>
+      <w:r>
+        <w:t>earn less money because people would be spending less which could mean some businesses wouldn’t even be earning any money at all so they may end up closing.</w:t>
       </w:r>
     </w:p>
     <w:p>
@@ -287,13 +806,26 @@
           <w:rFonts w:ascii="Calibri" w:eastAsia="Calibri" w:hAnsi="Calibri" w:cs="Calibri"/>
           <w:highlight w:val="cyan"/>
         </w:rPr>
-        <w:t>Discuss</w:t>
-      </w:r>
-      <w:r>
-        <w:rPr>
-          <w:rFonts w:ascii="Calibri" w:eastAsia="Calibri" w:hAnsi="Calibri" w:cs="Calibri"/>
-        </w:rPr>
-        <w:t xml:space="preserve"> one benefit of a critical thinking mindset.</w:t>
+        <w:t>How</w:t>
+      </w:r>
+      <w:r>
+        <w:rPr>
+          <w:rFonts w:ascii="Calibri" w:eastAsia="Calibri" w:hAnsi="Calibri" w:cs="Calibri"/>
+        </w:rPr>
+        <w:t xml:space="preserve"> can you tell if the information is </w:t>
+      </w:r>
+      <w:r>
+        <w:rPr>
+          <w:rFonts w:ascii="Calibri" w:eastAsia="Calibri" w:hAnsi="Calibri" w:cs="Calibri"/>
+          <w:highlight w:val="cyan"/>
+        </w:rPr>
+        <w:t>credible</w:t>
+      </w:r>
+      <w:r>
+        <w:rPr>
+          <w:rFonts w:ascii="Calibri" w:eastAsia="Calibri" w:hAnsi="Calibri" w:cs="Calibri"/>
+        </w:rPr>
+        <w:t>?</w:t>
       </w:r>
     </w:p>
     <w:p>
@@ -303,11 +835,132 @@
           <w:ilvl w:val="1"/>
           <w:numId w:val="9"/>
         </w:numPr>
-        <w:spacing w:after="240"/>
-      </w:pPr>
-      <w:r>
-        <w:t>Better decision-making by being non-biased.</w:t>
-      </w:r>
+      </w:pPr>
+      <w:r>
+        <w:t>To decide if the source is reliable, you should consider if:</w:t>
+      </w:r>
+    </w:p>
+    <w:p>
+      <w:pPr>
+        <w:pStyle w:val="MyStyle"/>
+        <w:numPr>
+          <w:ilvl w:val="2"/>
+          <w:numId w:val="9"/>
+        </w:numPr>
+      </w:pPr>
+      <w:r>
+        <w:t xml:space="preserve">It is impartial </w:t>
+      </w:r>
+      <w:r>
+        <w:t>meaning is the source takes a particular side or not.</w:t>
+      </w:r>
+    </w:p>
+    <w:p>
+      <w:pPr>
+        <w:pStyle w:val="MyStyle"/>
+        <w:numPr>
+          <w:ilvl w:val="2"/>
+          <w:numId w:val="9"/>
+        </w:numPr>
+      </w:pPr>
+      <w:r>
+        <w:t>It has a vested interest in other words does it have something to gain from protecting or promoting the interest.</w:t>
+      </w:r>
+    </w:p>
+    <w:p>
+      <w:pPr>
+        <w:pStyle w:val="MyStyle"/>
+        <w:numPr>
+          <w:ilvl w:val="2"/>
+          <w:numId w:val="9"/>
+        </w:numPr>
+      </w:pPr>
+      <w:r>
+        <w:t xml:space="preserve">The source </w:t>
+      </w:r>
+      <w:r>
+        <w:t>is biased</w:t>
+      </w:r>
+      <w:r>
+        <w:t xml:space="preserve"> by being one-sided </w:t>
+      </w:r>
+      <w:r>
+        <w:t>or ignoring evidence that might contradict the bias.</w:t>
+      </w:r>
+    </w:p>
+    <w:p>
+      <w:pPr>
+        <w:pStyle w:val="MyStyle"/>
+        <w:numPr>
+          <w:ilvl w:val="2"/>
+          <w:numId w:val="9"/>
+        </w:numPr>
+      </w:pPr>
+      <w:r>
+        <w:t xml:space="preserve">The source has </w:t>
+      </w:r>
+      <w:r>
+        <w:t>a</w:t>
+      </w:r>
+      <w:r>
+        <w:t xml:space="preserve"> quote from a</w:t>
+      </w:r>
+      <w:r>
+        <w:t xml:space="preserve"> reliable professional</w:t>
+      </w:r>
+      <w:r>
+        <w:t xml:space="preserve"> or someone that has a high reputat</w:t>
+      </w:r>
+      <w:r>
+        <w:t>ion</w:t>
+      </w:r>
+      <w:r>
+        <w:t>.</w:t>
+      </w:r>
+    </w:p>
+    <w:p>
+      <w:pPr>
+        <w:pStyle w:val="MyStyle"/>
+        <w:numPr>
+          <w:ilvl w:val="1"/>
+          <w:numId w:val="9"/>
+        </w:numPr>
+      </w:pPr>
+      <w:r>
+        <w:t>To check if the source is up to date because some information can go out of date in other words it may become inaccurate.</w:t>
+      </w:r>
+    </w:p>
+    <w:p>
+      <w:pPr>
+        <w:pStyle w:val="MyStyle"/>
+        <w:numPr>
+          <w:ilvl w:val="1"/>
+          <w:numId w:val="9"/>
+        </w:numPr>
+      </w:pPr>
+      <w:r>
+        <w:t>You should consider if the information is relevant to the source.</w:t>
+      </w:r>
+    </w:p>
+    <w:p>
+      <w:pPr>
+        <w:pStyle w:val="MyStyle"/>
+        <w:numPr>
+          <w:ilvl w:val="1"/>
+          <w:numId w:val="9"/>
+        </w:numPr>
+      </w:pPr>
+      <w:r>
+        <w:t xml:space="preserve">Is it </w:t>
+      </w:r>
+      <w:r>
+        <w:t>useful? by being believable &amp; appropriate information that you understand then it should be useful.</w:t>
+      </w:r>
+    </w:p>
+    <w:p>
+      <w:pPr>
+        <w:pStyle w:val="MyStyle"/>
+      </w:pPr>
     </w:p>
     <w:p>
       <w:pPr>
@@ -326,13 +979,35 @@
           <w:rFonts w:ascii="Calibri" w:eastAsia="Calibri" w:hAnsi="Calibri" w:cs="Calibri"/>
           <w:highlight w:val="cyan"/>
         </w:rPr>
-        <w:t>How</w:t>
-      </w:r>
-      <w:r>
-        <w:rPr>
-          <w:rFonts w:ascii="Calibri" w:eastAsia="Calibri" w:hAnsi="Calibri" w:cs="Calibri"/>
-        </w:rPr>
-        <w:t xml:space="preserve"> can critical thinking be used to analyse markets?</w:t>
+        <w:t>What</w:t>
+      </w:r>
+      <w:r>
+        <w:rPr>
+          <w:rFonts w:ascii="Calibri" w:eastAsia="Calibri" w:hAnsi="Calibri" w:cs="Calibri"/>
+        </w:rPr>
+        <w:t xml:space="preserve"> is a decision-making framework and </w:t>
+      </w:r>
+      <w:r>
+        <w:rPr>
+          <w:rFonts w:ascii="Calibri" w:eastAsia="Calibri" w:hAnsi="Calibri" w:cs="Calibri"/>
+          <w:highlight w:val="cyan"/>
+        </w:rPr>
+        <w:t>why</w:t>
+      </w:r>
+      <w:r>
+        <w:rPr>
+          <w:rFonts w:ascii="Calibri" w:eastAsia="Calibri" w:hAnsi="Calibri" w:cs="Calibri"/>
+        </w:rPr>
+        <w:t xml:space="preserve"> apply one to your workplace?</w:t>
+      </w:r>
+    </w:p>
+    <w:p>
+      <w:pPr>
+        <w:pStyle w:val="MyStyle"/>
+        <w:ind w:left="720"/>
+      </w:pPr>
+      <w:r>
+        <w:t>A Decision-Making Framework</w:t>
       </w:r>
     </w:p>
     <w:p>
@@ -342,17 +1017,134 @@
           <w:ilvl w:val="1"/>
           <w:numId w:val="9"/>
         </w:numPr>
-        <w:spacing w:after="240"/>
-      </w:pPr>
-      <w:r>
-        <w:t xml:space="preserve">Critical thinking is used to help you decide what markets are </w:t>
-      </w:r>
-      <w:r>
-        <w:t>more beneficial</w:t>
-      </w:r>
-      <w:r>
-        <w:t xml:space="preserve"> for you &amp; what one has more benefits that apply to you.</w:t>
-      </w:r>
+      </w:pPr>
+      <w:r>
+        <w:t>Listing Possible Solutions/Options</w:t>
+      </w:r>
+    </w:p>
+    <w:p>
+      <w:pPr>
+        <w:pStyle w:val="MyStyle"/>
+        <w:numPr>
+          <w:ilvl w:val="1"/>
+          <w:numId w:val="9"/>
+        </w:numPr>
+      </w:pPr>
+      <w:r>
+        <w:t>Setting a Time Scale &amp; Deciding Who is Resp</w:t>
+      </w:r>
+    </w:p>
+    <w:p>
+      <w:pPr>
+        <w:pStyle w:val="MyStyle"/>
+        <w:numPr>
+          <w:ilvl w:val="1"/>
+          <w:numId w:val="9"/>
+        </w:numPr>
+      </w:pPr>
+      <w:r>
+        <w:t>Information Gathering</w:t>
+      </w:r>
+    </w:p>
+    <w:p>
+      <w:pPr>
+        <w:pStyle w:val="MyStyle"/>
+        <w:numPr>
+          <w:ilvl w:val="1"/>
+          <w:numId w:val="9"/>
+        </w:numPr>
+      </w:pPr>
+      <w:r>
+        <w:t>Weighing up the Risks Involved</w:t>
+      </w:r>
+    </w:p>
+    <w:p>
+      <w:pPr>
+        <w:pStyle w:val="MyStyle"/>
+        <w:numPr>
+          <w:ilvl w:val="1"/>
+          <w:numId w:val="9"/>
+        </w:numPr>
+      </w:pPr>
+      <w:r>
+        <w:lastRenderedPageBreak/>
+        <w:t>Deciding on Values</w:t>
+      </w:r>
+    </w:p>
+    <w:p>
+      <w:pPr>
+        <w:pStyle w:val="MyStyle"/>
+        <w:numPr>
+          <w:ilvl w:val="1"/>
+          <w:numId w:val="9"/>
+        </w:numPr>
+      </w:pPr>
+      <w:r>
+        <w:t>Weighing up the Pros &amp; Cons</w:t>
+      </w:r>
+    </w:p>
+    <w:p>
+      <w:pPr>
+        <w:pStyle w:val="MyStyle"/>
+        <w:numPr>
+          <w:ilvl w:val="1"/>
+          <w:numId w:val="9"/>
+        </w:numPr>
+      </w:pPr>
+      <w:r>
+        <w:t>Making the Decision</w:t>
+      </w:r>
+    </w:p>
+    <w:p>
+      <w:pPr>
+        <w:pStyle w:val="MyStyle"/>
+        <w:numPr>
+          <w:ilvl w:val="1"/>
+          <w:numId w:val="25"/>
+        </w:numPr>
+      </w:pPr>
+      <w:r>
+        <w:t xml:space="preserve">It is a process to go through </w:t>
+      </w:r>
+      <w:r>
+        <w:t>to</w:t>
+      </w:r>
+      <w:r>
+        <w:t xml:space="preserve"> ultimately make a decision that has the best ideal outcome by implementing critical thinking.</w:t>
+      </w:r>
+    </w:p>
+    <w:p>
+      <w:pPr>
+        <w:pStyle w:val="MyStyle"/>
+        <w:ind w:left="720"/>
+      </w:pPr>
+      <w:r>
+        <w:t>Why apply one to your workplace?</w:t>
+      </w:r>
+    </w:p>
+    <w:p>
+      <w:pPr>
+        <w:pStyle w:val="MyStyle"/>
+        <w:numPr>
+          <w:ilvl w:val="1"/>
+          <w:numId w:val="26"/>
+        </w:numPr>
+      </w:pPr>
+      <w:r>
+        <w:t xml:space="preserve">You should apply one to your workplace because it helps ensure that the best possible </w:t>
+      </w:r>
+      <w:r>
+        <w:t>decision can be found &amp; made, based on all possible evidence &amp; information.</w:t>
+      </w:r>
+    </w:p>
+    <w:p>
+      <w:pPr>
+        <w:spacing w:after="0"/>
+        <w:rPr>
+          <w:rFonts w:ascii="Calibri" w:eastAsia="Calibri" w:hAnsi="Calibri" w:cs="Calibri"/>
+          <w:color w:val="0000FF"/>
+        </w:rPr>
+      </w:pPr>
     </w:p>
     <w:p>
       <w:pPr>
@@ -369,41 +1161,34 @@
       <w:r>
         <w:rPr>
           <w:rFonts w:ascii="Calibri" w:eastAsia="Calibri" w:hAnsi="Calibri" w:cs="Calibri"/>
+        </w:rPr>
+        <w:t xml:space="preserve">Under </w:t>
+      </w:r>
+      <w:r>
+        <w:rPr>
+          <w:rFonts w:ascii="Calibri" w:eastAsia="Calibri" w:hAnsi="Calibri" w:cs="Calibri"/>
           <w:highlight w:val="cyan"/>
         </w:rPr>
-        <w:t>Outline</w:t>
-      </w:r>
-      <w:r>
-        <w:rPr>
-          <w:rFonts w:ascii="Calibri" w:eastAsia="Calibri" w:hAnsi="Calibri" w:cs="Calibri"/>
-        </w:rPr>
-        <w:t xml:space="preserve"> an approach to </w:t>
+        <w:t>what</w:t>
+      </w:r>
+      <w:r>
+        <w:rPr>
+          <w:rFonts w:ascii="Calibri" w:eastAsia="Calibri" w:hAnsi="Calibri" w:cs="Calibri"/>
+        </w:rPr>
+        <w:t xml:space="preserve"> circumstances would you need to </w:t>
       </w:r>
       <w:r>
         <w:rPr>
           <w:rFonts w:ascii="Calibri" w:eastAsia="Calibri" w:hAnsi="Calibri" w:cs="Calibri"/>
           <w:highlight w:val="cyan"/>
         </w:rPr>
-        <w:t>identifying</w:t>
-      </w:r>
-      <w:r>
-        <w:rPr>
-          <w:rFonts w:ascii="Calibri" w:eastAsia="Calibri" w:hAnsi="Calibri" w:cs="Calibri"/>
-        </w:rPr>
-        <w:t xml:space="preserve"> potential limitations in a new workplace process. </w:t>
-      </w:r>
-      <w:r>
-        <w:rPr>
-          <w:rFonts w:ascii="Calibri" w:eastAsia="Calibri" w:hAnsi="Calibri" w:cs="Calibri"/>
-          <w:highlight w:val="cyan"/>
-        </w:rPr>
-        <w:t>What</w:t>
-      </w:r>
-      <w:r>
-        <w:rPr>
-          <w:rFonts w:ascii="Calibri" w:eastAsia="Calibri" w:hAnsi="Calibri" w:cs="Calibri"/>
-        </w:rPr>
-        <w:t xml:space="preserve"> specific techniques could you use?</w:t>
+        <w:t>justify</w:t>
+      </w:r>
+      <w:r>
+        <w:rPr>
+          <w:rFonts w:ascii="Calibri" w:eastAsia="Calibri" w:hAnsi="Calibri" w:cs="Calibri"/>
+        </w:rPr>
+        <w:t xml:space="preserve"> your decision-making?</w:t>
       </w:r>
     </w:p>
     <w:p>
@@ -413,23 +1198,34 @@
           <w:ilvl w:val="1"/>
           <w:numId w:val="9"/>
         </w:numPr>
-        <w:spacing w:after="240"/>
-      </w:pPr>
-      <w:r>
-        <w:t xml:space="preserve">You can use critical thinking to gather the information </w:t>
-      </w:r>
-      <w:r>
-        <w:t>about</w:t>
-      </w:r>
-      <w:r>
-        <w:t xml:space="preserve"> the workplace </w:t>
-      </w:r>
-      <w:r>
-        <w:t xml:space="preserve">and </w:t>
-      </w:r>
-      <w:r>
-        <w:t>then identify &amp; analyse the potential limitations of the workplace.</w:t>
-      </w:r>
+      </w:pPr>
+      <w:r>
+        <w:t xml:space="preserve">When </w:t>
+      </w:r>
+      <w:r>
+        <w:t>making the best possible choices.</w:t>
+      </w:r>
+    </w:p>
+    <w:p>
+      <w:pPr>
+        <w:pStyle w:val="MyStyle"/>
+        <w:numPr>
+          <w:ilvl w:val="1"/>
+          <w:numId w:val="9"/>
+        </w:numPr>
+      </w:pPr>
+      <w:r>
+        <w:t>&amp; When updating the decisions.</w:t>
+      </w:r>
+    </w:p>
+    <w:p>
+      <w:pPr>
+        <w:spacing w:after="0"/>
+        <w:rPr>
+          <w:rFonts w:ascii="Calibri" w:eastAsia="Calibri" w:hAnsi="Calibri" w:cs="Calibri"/>
+          <w:color w:val="0000FF"/>
+        </w:rPr>
+      </w:pPr>
     </w:p>
     <w:p>
       <w:pPr>
@@ -454,46 +1250,33 @@
         <w:rPr>
           <w:rFonts w:ascii="Calibri" w:eastAsia="Calibri" w:hAnsi="Calibri" w:cs="Calibri"/>
         </w:rPr>
-        <w:t xml:space="preserve"> does the CRAAP test refer to? </w:t>
+        <w:t xml:space="preserve"> are the </w:t>
       </w:r>
       <w:r>
         <w:rPr>
           <w:rFonts w:ascii="Calibri" w:eastAsia="Calibri" w:hAnsi="Calibri" w:cs="Calibri"/>
           <w:highlight w:val="cyan"/>
         </w:rPr>
-        <w:t>Give</w:t>
-      </w:r>
-      <w:r>
-        <w:rPr>
-          <w:rFonts w:ascii="Calibri" w:eastAsia="Calibri" w:hAnsi="Calibri" w:cs="Calibri"/>
-        </w:rPr>
-        <w:t xml:space="preserve"> some </w:t>
+        <w:t>benefits</w:t>
+      </w:r>
+      <w:r>
+        <w:rPr>
+          <w:rFonts w:ascii="Calibri" w:eastAsia="Calibri" w:hAnsi="Calibri" w:cs="Calibri"/>
+        </w:rPr>
+        <w:t xml:space="preserve"> of </w:t>
       </w:r>
       <w:r>
         <w:rPr>
           <w:rFonts w:ascii="Calibri" w:eastAsia="Calibri" w:hAnsi="Calibri" w:cs="Calibri"/>
           <w:highlight w:val="cyan"/>
         </w:rPr>
-        <w:t>examples</w:t>
-      </w:r>
-      <w:r>
-        <w:rPr>
-          <w:rFonts w:ascii="Calibri" w:eastAsia="Calibri" w:hAnsi="Calibri" w:cs="Calibri"/>
-        </w:rPr>
-        <w:t xml:space="preserve"> of </w:t>
-      </w:r>
-      <w:r>
-        <w:rPr>
-          <w:rFonts w:ascii="Calibri" w:eastAsia="Calibri" w:hAnsi="Calibri" w:cs="Calibri"/>
-          <w:highlight w:val="cyan"/>
-        </w:rPr>
-        <w:t>when</w:t>
-      </w:r>
-      <w:r>
-        <w:rPr>
-          <w:rFonts w:ascii="Calibri" w:eastAsia="Calibri" w:hAnsi="Calibri" w:cs="Calibri"/>
-        </w:rPr>
-        <w:t xml:space="preserve"> it could be used.</w:t>
+        <w:t>evaluating</w:t>
+      </w:r>
+      <w:r>
+        <w:rPr>
+          <w:rFonts w:ascii="Calibri" w:eastAsia="Calibri" w:hAnsi="Calibri" w:cs="Calibri"/>
+        </w:rPr>
+        <w:t xml:space="preserve"> your decisions?</w:t>
       </w:r>
     </w:p>
     <w:p>
@@ -505,7 +1288,7 @@
         </w:numPr>
       </w:pPr>
       <w:r>
-        <w:t>The CRAAP test refers to:</w:t>
+        <w:t>It could prevent mistakes from happening.</w:t>
       </w:r>
     </w:p>
     <w:p>
@@ -517,7 +1300,7 @@
         </w:numPr>
       </w:pPr>
       <w:r>
-        <w:t>Currency: The timeliness of the info</w:t>
+        <w:t>You may find errors that you didn’t initially see.</w:t>
       </w:r>
     </w:p>
     <w:p>
@@ -529,7 +1312,7 @@
         </w:numPr>
       </w:pPr>
       <w:r>
-        <w:t>Relevance: How the info fits your needs</w:t>
+        <w:t>Discussing with Important Stakeholders could spot flaws, make recommendations, &amp; support your conclusion.</w:t>
       </w:r>
     </w:p>
     <w:p>
@@ -541,7 +1324,51 @@
         </w:numPr>
       </w:pPr>
       <w:r>
-        <w:t>Authority: The source of the info</w:t>
+        <w:t>You can eliminate common decision-making problems.</w:t>
+      </w:r>
+    </w:p>
+    <w:p>
+      <w:pPr>
+        <w:pStyle w:val="MyStyle"/>
+      </w:pPr>
+    </w:p>
+    <w:p>
+      <w:pPr>
+        <w:pStyle w:val="ListParagraph"/>
+        <w:numPr>
+          <w:ilvl w:val="0"/>
+          <w:numId w:val="9"/>
+        </w:numPr>
+        <w:spacing w:after="0"/>
+        <w:rPr>
+          <w:rFonts w:ascii="Calibri" w:eastAsia="Calibri" w:hAnsi="Calibri" w:cs="Calibri"/>
+        </w:rPr>
+      </w:pPr>
+      <w:r>
+        <w:rPr>
+          <w:rFonts w:ascii="Calibri" w:eastAsia="Calibri" w:hAnsi="Calibri" w:cs="Calibri"/>
+          <w:highlight w:val="cyan"/>
+        </w:rPr>
+        <w:t>Who</w:t>
+      </w:r>
+      <w:r>
+        <w:rPr>
+          <w:rFonts w:ascii="Calibri" w:eastAsia="Calibri" w:hAnsi="Calibri" w:cs="Calibri"/>
+        </w:rPr>
+        <w:t xml:space="preserve"> should you seek feedback from? </w:t>
+      </w:r>
+      <w:r>
+        <w:rPr>
+          <w:rFonts w:ascii="Calibri" w:eastAsia="Calibri" w:hAnsi="Calibri" w:cs="Calibri"/>
+          <w:highlight w:val="cyan"/>
+        </w:rPr>
+        <w:t>Why</w:t>
+      </w:r>
+      <w:r>
+        <w:rPr>
+          <w:rFonts w:ascii="Calibri" w:eastAsia="Calibri" w:hAnsi="Calibri" w:cs="Calibri"/>
+        </w:rPr>
+        <w:t>?</w:t>
       </w:r>
     </w:p>
     <w:p>
@@ -553,8 +1380,58 @@
         </w:numPr>
       </w:pPr>
       <w:r>
-        <w:lastRenderedPageBreak/>
-        <w:t>Accuracy: Reliability &amp; correctness of the info</w:t>
+        <w:t xml:space="preserve">You should get feedback from </w:t>
+      </w:r>
+      <w:r>
+        <w:t>the team &amp; you should monitor the progress yourself and ask questions about how everything is going.</w:t>
+      </w:r>
+    </w:p>
+    <w:p>
+      <w:pPr>
+        <w:spacing w:after="0"/>
+        <w:rPr>
+          <w:rFonts w:ascii="Calibri" w:eastAsia="Calibri" w:hAnsi="Calibri" w:cs="Calibri"/>
+          <w:color w:val="0000FF"/>
+        </w:rPr>
+      </w:pPr>
+    </w:p>
+    <w:p>
+      <w:pPr>
+        <w:pStyle w:val="ListParagraph"/>
+        <w:numPr>
+          <w:ilvl w:val="0"/>
+          <w:numId w:val="9"/>
+        </w:numPr>
+        <w:spacing w:after="0"/>
+        <w:rPr>
+          <w:rFonts w:ascii="Calibri" w:eastAsia="Calibri" w:hAnsi="Calibri" w:cs="Calibri"/>
+        </w:rPr>
+      </w:pPr>
+      <w:r>
+        <w:rPr>
+          <w:rFonts w:ascii="Calibri" w:eastAsia="Calibri" w:hAnsi="Calibri" w:cs="Calibri"/>
+          <w:highlight w:val="cyan"/>
+        </w:rPr>
+        <w:t>How</w:t>
+      </w:r>
+      <w:r>
+        <w:rPr>
+          <w:rFonts w:ascii="Calibri" w:eastAsia="Calibri" w:hAnsi="Calibri" w:cs="Calibri"/>
+        </w:rPr>
+        <w:t xml:space="preserve"> can planning help to </w:t>
+      </w:r>
+      <w:r>
+        <w:rPr>
+          <w:rFonts w:ascii="Calibri" w:eastAsia="Calibri" w:hAnsi="Calibri" w:cs="Calibri"/>
+          <w:highlight w:val="cyan"/>
+        </w:rPr>
+        <w:t>overcome</w:t>
+      </w:r>
+      <w:r>
+        <w:rPr>
+          <w:rFonts w:ascii="Calibri" w:eastAsia="Calibri" w:hAnsi="Calibri" w:cs="Calibri"/>
+        </w:rPr>
+        <w:t xml:space="preserve"> barriers to critical thinking?</w:t>
       </w:r>
     </w:p>
     <w:p>
@@ -566,488 +1443,22 @@
         </w:numPr>
       </w:pPr>
       <w:r>
-        <w:t>Purpose: The reason the info exists</w:t>
-      </w:r>
-    </w:p>
-    <w:p>
-      <w:pPr>
-        <w:pStyle w:val="MyStyle"/>
-        <w:numPr>
-          <w:ilvl w:val="1"/>
-          <w:numId w:val="9"/>
-        </w:numPr>
-        <w:spacing w:after="240"/>
-      </w:pPr>
-      <w:r>
-        <w:t>It can be used when researching something &amp; cross-referencing information.</w:t>
-      </w:r>
-    </w:p>
-    <w:p>
-      <w:pPr>
-        <w:pStyle w:val="ListParagraph"/>
-        <w:numPr>
-          <w:ilvl w:val="0"/>
-          <w:numId w:val="9"/>
-        </w:numPr>
-        <w:spacing w:after="0"/>
-        <w:rPr>
-          <w:rFonts w:ascii="Calibri" w:eastAsia="Calibri" w:hAnsi="Calibri" w:cs="Calibri"/>
-        </w:rPr>
-      </w:pPr>
-      <w:r>
-        <w:rPr>
-          <w:rFonts w:ascii="Calibri" w:eastAsia="Calibri" w:hAnsi="Calibri" w:cs="Calibri"/>
-        </w:rPr>
-        <w:t xml:space="preserve">If the unemployment rates increase, </w:t>
-      </w:r>
-      <w:r>
-        <w:rPr>
-          <w:rFonts w:ascii="Calibri" w:eastAsia="Calibri" w:hAnsi="Calibri" w:cs="Calibri"/>
-          <w:highlight w:val="cyan"/>
-        </w:rPr>
-        <w:t>what</w:t>
-      </w:r>
-      <w:r>
-        <w:rPr>
-          <w:rFonts w:ascii="Calibri" w:eastAsia="Calibri" w:hAnsi="Calibri" w:cs="Calibri"/>
-        </w:rPr>
-        <w:t xml:space="preserve"> is the likely </w:t>
-      </w:r>
-      <w:r>
-        <w:rPr>
-          <w:rFonts w:ascii="Calibri" w:eastAsia="Calibri" w:hAnsi="Calibri" w:cs="Calibri"/>
-          <w:highlight w:val="cyan"/>
-        </w:rPr>
-        <w:t>impact</w:t>
-      </w:r>
-      <w:r>
-        <w:rPr>
-          <w:rFonts w:ascii="Calibri" w:eastAsia="Calibri" w:hAnsi="Calibri" w:cs="Calibri"/>
-        </w:rPr>
-        <w:t xml:space="preserve"> on individuals and businesses?</w:t>
-      </w:r>
-    </w:p>
-    <w:p>
-      <w:pPr>
-        <w:pStyle w:val="MyStyle"/>
-        <w:numPr>
-          <w:ilvl w:val="1"/>
-          <w:numId w:val="9"/>
-        </w:numPr>
-        <w:spacing w:after="240"/>
-      </w:pPr>
-      <w:r>
-        <w:t>It would mean that fewer people have jobs which means more people that don’t have much money &amp; more people that want to work. So, businesses have to employ more people or get more work so they can employ more people to take that work.</w:t>
-      </w:r>
-    </w:p>
-    <w:p>
-      <w:pPr>
-        <w:pStyle w:val="ListParagraph"/>
-        <w:numPr>
-          <w:ilvl w:val="0"/>
-          <w:numId w:val="9"/>
-        </w:numPr>
-        <w:spacing w:after="0"/>
-        <w:rPr>
-          <w:rFonts w:ascii="Calibri" w:eastAsia="Calibri" w:hAnsi="Calibri" w:cs="Calibri"/>
-        </w:rPr>
-      </w:pPr>
-      <w:r>
-        <w:rPr>
-          <w:rFonts w:ascii="Calibri" w:eastAsia="Calibri" w:hAnsi="Calibri" w:cs="Calibri"/>
-          <w:highlight w:val="cyan"/>
-        </w:rPr>
-        <w:t>How</w:t>
-      </w:r>
-      <w:r>
-        <w:rPr>
-          <w:rFonts w:ascii="Calibri" w:eastAsia="Calibri" w:hAnsi="Calibri" w:cs="Calibri"/>
-        </w:rPr>
-        <w:t xml:space="preserve"> can you tell if the information is </w:t>
-      </w:r>
-      <w:r>
-        <w:rPr>
-          <w:rFonts w:ascii="Calibri" w:eastAsia="Calibri" w:hAnsi="Calibri" w:cs="Calibri"/>
-          <w:highlight w:val="cyan"/>
-        </w:rPr>
-        <w:t>credible</w:t>
-      </w:r>
-      <w:r>
-        <w:rPr>
-          <w:rFonts w:ascii="Calibri" w:eastAsia="Calibri" w:hAnsi="Calibri" w:cs="Calibri"/>
-        </w:rPr>
-        <w:t>?</w:t>
-      </w:r>
-    </w:p>
-    <w:p>
-      <w:pPr>
-        <w:pStyle w:val="MyStyle"/>
-        <w:numPr>
-          <w:ilvl w:val="1"/>
-          <w:numId w:val="9"/>
-        </w:numPr>
-      </w:pPr>
-      <w:r>
-        <w:t>If more than one site has the same information &amp;or similar information.</w:t>
-      </w:r>
-    </w:p>
-    <w:p>
-      <w:pPr>
-        <w:pStyle w:val="MyStyle"/>
-        <w:numPr>
-          <w:ilvl w:val="1"/>
-          <w:numId w:val="9"/>
-        </w:numPr>
-      </w:pPr>
-      <w:r>
-        <w:t>If there is a reliable reference &amp;or a reliable professional quote.</w:t>
-      </w:r>
-    </w:p>
-    <w:p>
-      <w:pPr>
-        <w:pStyle w:val="MyStyle"/>
-      </w:pPr>
-    </w:p>
-    <w:p>
-      <w:pPr>
-        <w:pStyle w:val="ListParagraph"/>
-        <w:numPr>
-          <w:ilvl w:val="0"/>
-          <w:numId w:val="9"/>
-        </w:numPr>
-        <w:spacing w:after="0"/>
-        <w:rPr>
-          <w:rFonts w:ascii="Calibri" w:eastAsia="Calibri" w:hAnsi="Calibri" w:cs="Calibri"/>
-        </w:rPr>
-      </w:pPr>
-      <w:r>
-        <w:rPr>
-          <w:rFonts w:ascii="Calibri" w:eastAsia="Calibri" w:hAnsi="Calibri" w:cs="Calibri"/>
-          <w:highlight w:val="cyan"/>
-        </w:rPr>
-        <w:t>What</w:t>
-      </w:r>
-      <w:r>
-        <w:rPr>
-          <w:rFonts w:ascii="Calibri" w:eastAsia="Calibri" w:hAnsi="Calibri" w:cs="Calibri"/>
-        </w:rPr>
-        <w:t xml:space="preserve"> is a decision-making framework and </w:t>
-      </w:r>
-      <w:r>
-        <w:rPr>
-          <w:rFonts w:ascii="Calibri" w:eastAsia="Calibri" w:hAnsi="Calibri" w:cs="Calibri"/>
-          <w:highlight w:val="cyan"/>
-        </w:rPr>
-        <w:t>why</w:t>
-      </w:r>
-      <w:r>
-        <w:rPr>
-          <w:rFonts w:ascii="Calibri" w:eastAsia="Calibri" w:hAnsi="Calibri" w:cs="Calibri"/>
-        </w:rPr>
-        <w:t xml:space="preserve"> apply one to your workplace?</w:t>
-      </w:r>
-    </w:p>
-    <w:p>
-      <w:pPr>
-        <w:pStyle w:val="MyStyle"/>
-        <w:numPr>
-          <w:ilvl w:val="1"/>
-          <w:numId w:val="9"/>
-        </w:numPr>
-      </w:pPr>
-      <w:r>
-        <w:t xml:space="preserve">It is a process to go through </w:t>
-      </w:r>
-      <w:r>
-        <w:t>to</w:t>
-      </w:r>
-      <w:r>
-        <w:t xml:space="preserve"> ultimately make a decision that has the best ideal outcome by implementing critical thinking.</w:t>
-      </w:r>
-    </w:p>
-    <w:p>
-      <w:pPr>
-        <w:pStyle w:val="MyStyle"/>
-        <w:numPr>
-          <w:ilvl w:val="1"/>
-          <w:numId w:val="9"/>
-        </w:numPr>
-      </w:pPr>
-      <w:r>
-        <w:t xml:space="preserve">You should apply one to your workplace because it helps ensure that the best possible </w:t>
-      </w:r>
-      <w:r>
-        <w:t>decision can be found &amp; made, based on all possible evidence &amp; information.</w:t>
-      </w:r>
-    </w:p>
-    <w:p>
-      <w:pPr>
-        <w:spacing w:after="0"/>
-        <w:rPr>
-          <w:rFonts w:ascii="Calibri" w:eastAsia="Calibri" w:hAnsi="Calibri" w:cs="Calibri"/>
-          <w:color w:val="0000FF"/>
-        </w:rPr>
-      </w:pPr>
-    </w:p>
-    <w:p>
-      <w:pPr>
-        <w:pStyle w:val="ListParagraph"/>
-        <w:numPr>
-          <w:ilvl w:val="0"/>
-          <w:numId w:val="9"/>
-        </w:numPr>
-        <w:spacing w:after="0"/>
-        <w:rPr>
-          <w:rFonts w:ascii="Calibri" w:eastAsia="Calibri" w:hAnsi="Calibri" w:cs="Calibri"/>
-        </w:rPr>
-      </w:pPr>
-      <w:r>
-        <w:rPr>
-          <w:rFonts w:ascii="Calibri" w:eastAsia="Calibri" w:hAnsi="Calibri" w:cs="Calibri"/>
-        </w:rPr>
-        <w:t xml:space="preserve">Under </w:t>
-      </w:r>
-      <w:r>
-        <w:rPr>
-          <w:rFonts w:ascii="Calibri" w:eastAsia="Calibri" w:hAnsi="Calibri" w:cs="Calibri"/>
-          <w:highlight w:val="cyan"/>
-        </w:rPr>
-        <w:t>what</w:t>
-      </w:r>
-      <w:r>
-        <w:rPr>
-          <w:rFonts w:ascii="Calibri" w:eastAsia="Calibri" w:hAnsi="Calibri" w:cs="Calibri"/>
-        </w:rPr>
-        <w:t xml:space="preserve"> circumstances would you need to </w:t>
-      </w:r>
-      <w:r>
-        <w:rPr>
-          <w:rFonts w:ascii="Calibri" w:eastAsia="Calibri" w:hAnsi="Calibri" w:cs="Calibri"/>
-          <w:highlight w:val="cyan"/>
-        </w:rPr>
-        <w:t>justify</w:t>
-      </w:r>
-      <w:r>
-        <w:rPr>
-          <w:rFonts w:ascii="Calibri" w:eastAsia="Calibri" w:hAnsi="Calibri" w:cs="Calibri"/>
-        </w:rPr>
-        <w:t xml:space="preserve"> your decision-making?</w:t>
-      </w:r>
-    </w:p>
-    <w:p>
-      <w:pPr>
-        <w:pStyle w:val="MyStyle"/>
-        <w:numPr>
-          <w:ilvl w:val="1"/>
-          <w:numId w:val="9"/>
-        </w:numPr>
-      </w:pPr>
-      <w:r>
-        <w:t>When you make a thought-out decision, you can justify the decision with your actions.</w:t>
-      </w:r>
-    </w:p>
-    <w:p>
-      <w:pPr>
-        <w:spacing w:after="0"/>
-        <w:rPr>
-          <w:rFonts w:ascii="Calibri" w:eastAsia="Calibri" w:hAnsi="Calibri" w:cs="Calibri"/>
-          <w:color w:val="0000FF"/>
-        </w:rPr>
-      </w:pPr>
-    </w:p>
-    <w:p>
-      <w:pPr>
-        <w:pStyle w:val="ListParagraph"/>
-        <w:numPr>
-          <w:ilvl w:val="0"/>
-          <w:numId w:val="9"/>
-        </w:numPr>
-        <w:spacing w:after="0"/>
-        <w:rPr>
-          <w:rFonts w:ascii="Calibri" w:eastAsia="Calibri" w:hAnsi="Calibri" w:cs="Calibri"/>
-        </w:rPr>
-      </w:pPr>
-      <w:r>
-        <w:rPr>
-          <w:rFonts w:ascii="Calibri" w:eastAsia="Calibri" w:hAnsi="Calibri" w:cs="Calibri"/>
-          <w:highlight w:val="cyan"/>
-        </w:rPr>
-        <w:t>What</w:t>
-      </w:r>
-      <w:r>
-        <w:rPr>
-          <w:rFonts w:ascii="Calibri" w:eastAsia="Calibri" w:hAnsi="Calibri" w:cs="Calibri"/>
-        </w:rPr>
-        <w:t xml:space="preserve"> are the </w:t>
-      </w:r>
-      <w:r>
-        <w:rPr>
-          <w:rFonts w:ascii="Calibri" w:eastAsia="Calibri" w:hAnsi="Calibri" w:cs="Calibri"/>
-          <w:highlight w:val="cyan"/>
-        </w:rPr>
-        <w:t>benefits</w:t>
-      </w:r>
-      <w:r>
-        <w:rPr>
-          <w:rFonts w:ascii="Calibri" w:eastAsia="Calibri" w:hAnsi="Calibri" w:cs="Calibri"/>
-        </w:rPr>
-        <w:t xml:space="preserve"> of </w:t>
-      </w:r>
-      <w:r>
-        <w:rPr>
-          <w:rFonts w:ascii="Calibri" w:eastAsia="Calibri" w:hAnsi="Calibri" w:cs="Calibri"/>
-          <w:highlight w:val="cyan"/>
-        </w:rPr>
-        <w:t>evaluating</w:t>
-      </w:r>
-      <w:r>
-        <w:rPr>
-          <w:rFonts w:ascii="Calibri" w:eastAsia="Calibri" w:hAnsi="Calibri" w:cs="Calibri"/>
-        </w:rPr>
-        <w:t xml:space="preserve"> your decisions?</w:t>
-      </w:r>
-    </w:p>
-    <w:p>
-      <w:pPr>
-        <w:pStyle w:val="MyStyle"/>
-        <w:numPr>
-          <w:ilvl w:val="1"/>
-          <w:numId w:val="9"/>
-        </w:numPr>
-      </w:pPr>
-      <w:r>
-        <w:t>You will have a more thought-out decision.</w:t>
-      </w:r>
-      <w:r>
-        <w:t xml:space="preserve"> That thought-out decision may have more positive outcomes than a not thought-out decision.</w:t>
-      </w:r>
-    </w:p>
-    <w:p>
-      <w:pPr>
-        <w:pStyle w:val="MyStyle"/>
-      </w:pPr>
-    </w:p>
-    <w:p>
-      <w:pPr>
-        <w:pStyle w:val="ListParagraph"/>
-        <w:numPr>
-          <w:ilvl w:val="0"/>
-          <w:numId w:val="9"/>
-        </w:numPr>
-        <w:spacing w:after="0"/>
-        <w:rPr>
-          <w:rFonts w:ascii="Calibri" w:eastAsia="Calibri" w:hAnsi="Calibri" w:cs="Calibri"/>
-        </w:rPr>
-      </w:pPr>
-      <w:r>
-        <w:rPr>
-          <w:rFonts w:ascii="Calibri" w:eastAsia="Calibri" w:hAnsi="Calibri" w:cs="Calibri"/>
-          <w:highlight w:val="cyan"/>
-        </w:rPr>
-        <w:t>Who</w:t>
-      </w:r>
-      <w:r>
-        <w:rPr>
-          <w:rFonts w:ascii="Calibri" w:eastAsia="Calibri" w:hAnsi="Calibri" w:cs="Calibri"/>
-        </w:rPr>
-        <w:t xml:space="preserve"> should you seek feedback from? </w:t>
-      </w:r>
-      <w:r>
-        <w:rPr>
-          <w:rFonts w:ascii="Calibri" w:eastAsia="Calibri" w:hAnsi="Calibri" w:cs="Calibri"/>
-          <w:highlight w:val="cyan"/>
-        </w:rPr>
-        <w:t>Why</w:t>
-      </w:r>
-      <w:r>
-        <w:rPr>
-          <w:rFonts w:ascii="Calibri" w:eastAsia="Calibri" w:hAnsi="Calibri" w:cs="Calibri"/>
-        </w:rPr>
-        <w:t>?</w:t>
-      </w:r>
-    </w:p>
-    <w:p>
-      <w:pPr>
-        <w:pStyle w:val="MyStyle"/>
-        <w:numPr>
-          <w:ilvl w:val="1"/>
-          <w:numId w:val="9"/>
-        </w:numPr>
-      </w:pPr>
-      <w:r>
-        <w:t xml:space="preserve">You should seek feedback from someone who knows more about the subject </w:t>
-      </w:r>
-      <w:r>
-        <w:t>than</w:t>
-      </w:r>
-      <w:r>
-        <w:t xml:space="preserve"> you</w:t>
-      </w:r>
-      <w:r>
-        <w:t xml:space="preserve"> because they can help you with som</w:t>
-      </w:r>
-      <w:r>
-        <w:t>e misinformation &amp; they would have had more experience.</w:t>
-      </w:r>
-    </w:p>
-    <w:p>
-      <w:pPr>
-        <w:spacing w:after="0"/>
-        <w:rPr>
-          <w:rFonts w:ascii="Calibri" w:eastAsia="Calibri" w:hAnsi="Calibri" w:cs="Calibri"/>
-          <w:color w:val="0000FF"/>
-        </w:rPr>
-      </w:pPr>
-    </w:p>
-    <w:p>
-      <w:pPr>
-        <w:pStyle w:val="ListParagraph"/>
-        <w:numPr>
-          <w:ilvl w:val="0"/>
-          <w:numId w:val="9"/>
-        </w:numPr>
-        <w:spacing w:after="0"/>
-        <w:rPr>
-          <w:rFonts w:ascii="Calibri" w:eastAsia="Calibri" w:hAnsi="Calibri" w:cs="Calibri"/>
-        </w:rPr>
-      </w:pPr>
-      <w:r>
-        <w:rPr>
-          <w:rFonts w:ascii="Calibri" w:eastAsia="Calibri" w:hAnsi="Calibri" w:cs="Calibri"/>
-          <w:highlight w:val="cyan"/>
-        </w:rPr>
-        <w:t>How</w:t>
-      </w:r>
-      <w:r>
-        <w:rPr>
-          <w:rFonts w:ascii="Calibri" w:eastAsia="Calibri" w:hAnsi="Calibri" w:cs="Calibri"/>
-        </w:rPr>
-        <w:t xml:space="preserve"> can planning help to </w:t>
-      </w:r>
-      <w:r>
-        <w:rPr>
-          <w:rFonts w:ascii="Calibri" w:eastAsia="Calibri" w:hAnsi="Calibri" w:cs="Calibri"/>
-          <w:highlight w:val="cyan"/>
-        </w:rPr>
-        <w:t>overcome</w:t>
-      </w:r>
-      <w:r>
-        <w:rPr>
-          <w:rFonts w:ascii="Calibri" w:eastAsia="Calibri" w:hAnsi="Calibri" w:cs="Calibri"/>
-        </w:rPr>
-        <w:t xml:space="preserve"> barriers to critical thinking?</w:t>
-      </w:r>
-    </w:p>
-    <w:p>
-      <w:pPr>
-        <w:pStyle w:val="MyStyle"/>
-        <w:numPr>
-          <w:ilvl w:val="1"/>
-          <w:numId w:val="9"/>
-        </w:numPr>
-      </w:pPr>
-      <w:r>
-        <w:t>It helps by allowing you to put down your thoughts instead of just keeping it all in your head because there is always a chance that you could forget something.</w:t>
+        <w:t xml:space="preserve">It helps </w:t>
+      </w:r>
+      <w:r>
+        <w:t>because it</w:t>
+      </w:r>
+      <w:r>
+        <w:t xml:space="preserve"> eliminates </w:t>
+      </w:r>
+      <w:r>
+        <w:t>schedule pressures.</w:t>
+      </w:r>
+      <w:r>
+        <w:t xml:space="preserve"> Schedule pressures is when you think that you are working against time this can cause people to think poorly &amp; make the wrong decisions. Properly planning things out before we even start </w:t>
+      </w:r>
+      <w:r>
+        <w:t>will save us from wasting time &amp; resources.</w:t>
       </w:r>
     </w:p>
     <w:p>
@@ -1324,7 +1735,6 @@
               <w:rPr>
                 <w:lang w:val="en-GB" w:eastAsia="en-AU"/>
               </w:rPr>
-              <w:lastRenderedPageBreak/>
               <w:t>Collection</w:t>
             </w:r>
             <w:r>
@@ -1598,7 +2008,14 @@
               <w:rPr>
                 <w:lang w:val="en-GB" w:eastAsia="en-AU"/>
               </w:rPr>
-              <w:t>but if it gets popular with a speedrunning community then that would be your connection.</w:t>
+              <w:t xml:space="preserve">but if it gets </w:t>
+            </w:r>
+            <w:r>
+              <w:rPr>
+                <w:lang w:val="en-GB" w:eastAsia="en-AU"/>
+              </w:rPr>
+              <w:lastRenderedPageBreak/>
+              <w:t>popular with a speedrunning community then that would be your connection.</w:t>
             </w:r>
           </w:p>
         </w:tc>
@@ -1628,6 +2045,7 @@
               <w:rPr>
                 <w:lang w:val="en-GB" w:eastAsia="en-AU"/>
               </w:rPr>
+              <w:lastRenderedPageBreak/>
               <w:t>Creation</w:t>
             </w:r>
             <w:r>
@@ -2701,7 +3119,21 @@
               <w:rPr>
                 <w:lang w:val="en-GB" w:eastAsia="en-AU"/>
               </w:rPr>
-              <w:t xml:space="preserve"> it is similar to the excitement but still a different feeling &amp; you would only get some joy throughout the game.</w:t>
+              <w:t xml:space="preserve"> it is </w:t>
+            </w:r>
+            <w:proofErr w:type="gramStart"/>
+            <w:r>
+              <w:rPr>
+                <w:lang w:val="en-GB" w:eastAsia="en-AU"/>
+              </w:rPr>
+              <w:t>similar to</w:t>
+            </w:r>
+            <w:proofErr w:type="gramEnd"/>
+            <w:r>
+              <w:rPr>
+                <w:lang w:val="en-GB" w:eastAsia="en-AU"/>
+              </w:rPr>
+              <w:t xml:space="preserve"> the excitement but still a different feeling &amp; you would only get some joy throughout the game.</w:t>
             </w:r>
           </w:p>
         </w:tc>
@@ -3040,7 +3472,6 @@
               <w:rPr>
                 <w:lang w:val="en-GB" w:eastAsia="en-AU"/>
               </w:rPr>
-              <w:lastRenderedPageBreak/>
               <w:t>Reward</w:t>
             </w:r>
             <w:r>
@@ -3439,70 +3870,70 @@
         <w:spacing w:after="240"/>
       </w:pPr>
       <w:r>
+        <w:t>My game is for curious explorer-type people of most ages.</w:t>
+      </w:r>
+    </w:p>
+    <w:p>
+      <w:pPr>
+        <w:pStyle w:val="MyStyle"/>
+        <w:spacing w:after="240"/>
+      </w:pPr>
+      <w:r>
+        <w:t>At my game’s core, it is about discovery &amp; exploration with a tad bit of puzzle-solving.</w:t>
+      </w:r>
+    </w:p>
+    <w:p>
+      <w:pPr>
+        <w:pStyle w:val="MyStyle"/>
+        <w:spacing w:after="240"/>
+      </w:pPr>
+      <w:r>
+        <w:t>This first-person</w:t>
+      </w:r>
+      <w:r>
+        <w:t xml:space="preserve"> game is placed in an</w:t>
+      </w:r>
+      <w:r>
+        <w:t xml:space="preserve"> eerie</w:t>
+      </w:r>
+      <w:r>
+        <w:t xml:space="preserve"> abandoned theme park setting &amp; once you enter</w:t>
+      </w:r>
+      <w:r>
+        <w:t xml:space="preserve"> the maze</w:t>
+      </w:r>
+      <w:r>
+        <w:t xml:space="preserve"> you will realize that </w:t>
+      </w:r>
+      <w:r>
+        <w:t>it</w:t>
+      </w:r>
+      <w:r>
+        <w:t xml:space="preserve"> is</w:t>
+      </w:r>
+      <w:r>
+        <w:t xml:space="preserve"> </w:t>
+      </w:r>
+      <w:r>
+        <w:t>amazingly</w:t>
+      </w:r>
+      <w:r>
+        <w:t xml:space="preserve"> bigger than what you would</w:t>
+      </w:r>
+      <w:r>
+        <w:t>’ve thought</w:t>
+      </w:r>
+      <w:r>
+        <w:t>.</w:t>
+      </w:r>
+    </w:p>
+    <w:p>
+      <w:pPr>
+        <w:pStyle w:val="MyStyle"/>
+        <w:spacing w:after="240"/>
+      </w:pPr>
+      <w:r>
         <w:lastRenderedPageBreak/>
-        <w:t>My game is for curious explorer-type people of most ages.</w:t>
-      </w:r>
-    </w:p>
-    <w:p>
-      <w:pPr>
-        <w:pStyle w:val="MyStyle"/>
-        <w:spacing w:after="240"/>
-      </w:pPr>
-      <w:r>
-        <w:t>At my game’s core, it is about discovery &amp; exploration with a tad bit of puzzle-solving.</w:t>
-      </w:r>
-    </w:p>
-    <w:p>
-      <w:pPr>
-        <w:pStyle w:val="MyStyle"/>
-        <w:spacing w:after="240"/>
-      </w:pPr>
-      <w:r>
-        <w:t>This first-person</w:t>
-      </w:r>
-      <w:r>
-        <w:t xml:space="preserve"> game is placed in an</w:t>
-      </w:r>
-      <w:r>
-        <w:t xml:space="preserve"> eerie</w:t>
-      </w:r>
-      <w:r>
-        <w:t xml:space="preserve"> abandoned theme park setting &amp; once you enter</w:t>
-      </w:r>
-      <w:r>
-        <w:t xml:space="preserve"> the maze</w:t>
-      </w:r>
-      <w:r>
-        <w:t xml:space="preserve"> you will realize that </w:t>
-      </w:r>
-      <w:r>
-        <w:t>it</w:t>
-      </w:r>
-      <w:r>
-        <w:t xml:space="preserve"> is</w:t>
-      </w:r>
-      <w:r>
-        <w:t xml:space="preserve"> </w:t>
-      </w:r>
-      <w:r>
-        <w:t>amazingly</w:t>
-      </w:r>
-      <w:r>
-        <w:t xml:space="preserve"> bigger than what you would</w:t>
-      </w:r>
-      <w:r>
-        <w:t>’ve thought</w:t>
-      </w:r>
-      <w:r>
-        <w:t>.</w:t>
-      </w:r>
-    </w:p>
-    <w:p>
-      <w:pPr>
-        <w:pStyle w:val="MyStyle"/>
-        <w:spacing w:after="240"/>
-      </w:pPr>
-      <w:r>
         <w:t xml:space="preserve">The maze </w:t>
       </w:r>
       <w:r>
@@ -3676,9 +4107,45 @@
         <w:pStyle w:val="MyStyle"/>
         <w:numPr>
           <w:ilvl w:val="1"/>
-          <w:numId w:val="22"/>
-        </w:numPr>
-      </w:pPr>
+          <w:numId w:val="27"/>
+        </w:numPr>
+      </w:pPr>
+      <w:r>
+        <w:t>Update our services.</w:t>
+      </w:r>
+    </w:p>
+    <w:p>
+      <w:pPr>
+        <w:pStyle w:val="MyStyle"/>
+        <w:numPr>
+          <w:ilvl w:val="1"/>
+          <w:numId w:val="27"/>
+        </w:numPr>
+      </w:pPr>
+      <w:r>
+        <w:t>Improve our customer service.</w:t>
+      </w:r>
+    </w:p>
+    <w:p>
+      <w:pPr>
+        <w:pStyle w:val="MyStyle"/>
+        <w:numPr>
+          <w:ilvl w:val="1"/>
+          <w:numId w:val="27"/>
+        </w:numPr>
+      </w:pPr>
+      <w:r>
+        <w:t>Improve our communication about our progress</w:t>
+      </w:r>
+      <w:r>
+        <w:t>ion</w:t>
+      </w:r>
+      <w:r>
+        <w:t>/development</w:t>
+      </w:r>
+      <w:r>
+        <w:t xml:space="preserve"> (e.g., Dev Blog)</w:t>
+      </w:r>
     </w:p>
     <w:p>
       <w:pPr>
@@ -3701,7 +4168,7 @@
         </w:numPr>
       </w:pPr>
       <w:r>
-        <w:t>Pros</w:t>
+        <w:t>Option 1:</w:t>
       </w:r>
     </w:p>
     <w:p>
@@ -3713,7 +4180,43 @@
         </w:numPr>
       </w:pPr>
       <w:r>
-        <w:t>Both groups get something out of this.</w:t>
+        <w:t>Pros</w:t>
+      </w:r>
+    </w:p>
+    <w:p>
+      <w:pPr>
+        <w:pStyle w:val="MyStyle"/>
+        <w:numPr>
+          <w:ilvl w:val="3"/>
+          <w:numId w:val="22"/>
+        </w:numPr>
+      </w:pPr>
+      <w:r>
+        <w:t>Improved services</w:t>
+      </w:r>
+    </w:p>
+    <w:p>
+      <w:pPr>
+        <w:pStyle w:val="MyStyle"/>
+        <w:numPr>
+          <w:ilvl w:val="3"/>
+          <w:numId w:val="22"/>
+        </w:numPr>
+      </w:pPr>
+      <w:r>
+        <w:t>More efficient</w:t>
+      </w:r>
+    </w:p>
+    <w:p>
+      <w:pPr>
+        <w:pStyle w:val="MyStyle"/>
+        <w:numPr>
+          <w:ilvl w:val="3"/>
+          <w:numId w:val="22"/>
+        </w:numPr>
+      </w:pPr>
+      <w:r>
+        <w:t>More followers</w:t>
       </w:r>
     </w:p>
     <w:p>
@@ -3725,7 +4228,49 @@
         </w:numPr>
       </w:pPr>
       <w:r>
-        <w:t>Get some new ideas.</w:t>
+        <w:t>Cons</w:t>
+      </w:r>
+    </w:p>
+    <w:p>
+      <w:pPr>
+        <w:pStyle w:val="MyStyle"/>
+        <w:numPr>
+          <w:ilvl w:val="3"/>
+          <w:numId w:val="22"/>
+        </w:numPr>
+      </w:pPr>
+      <w:r>
+        <w:t>Less efficient</w:t>
+      </w:r>
+    </w:p>
+    <w:p>
+      <w:pPr>
+        <w:pStyle w:val="MyStyle"/>
+        <w:numPr>
+          <w:ilvl w:val="3"/>
+          <w:numId w:val="22"/>
+        </w:numPr>
+      </w:pPr>
+      <w:r>
+        <w:t>Harder navigation</w:t>
+      </w:r>
+    </w:p>
+    <w:p>
+      <w:pPr>
+        <w:pStyle w:val="MyStyle"/>
+        <w:numPr>
+          <w:ilvl w:val="1"/>
+          <w:numId w:val="22"/>
+        </w:numPr>
+      </w:pPr>
+      <w:r>
+        <w:t xml:space="preserve">Option </w:t>
+      </w:r>
+      <w:r>
+        <w:t>2</w:t>
+      </w:r>
+      <w:r>
+        <w:t>:</w:t>
       </w:r>
     </w:p>
     <w:p>
@@ -3737,7 +4282,31 @@
         </w:numPr>
       </w:pPr>
       <w:r>
-        <w:t>Help each other by giving some ideas.</w:t>
+        <w:t>Pros</w:t>
+      </w:r>
+    </w:p>
+    <w:p>
+      <w:pPr>
+        <w:pStyle w:val="MyStyle"/>
+        <w:numPr>
+          <w:ilvl w:val="3"/>
+          <w:numId w:val="22"/>
+        </w:numPr>
+      </w:pPr>
+      <w:r>
+        <w:t>More friendly customer service</w:t>
+      </w:r>
+    </w:p>
+    <w:p>
+      <w:pPr>
+        <w:pStyle w:val="MyStyle"/>
+        <w:numPr>
+          <w:ilvl w:val="3"/>
+          <w:numId w:val="22"/>
+        </w:numPr>
+      </w:pPr>
+      <w:r>
+        <w:t>More customer service people</w:t>
       </w:r>
     </w:p>
     <w:p>
@@ -3749,13 +4318,31 @@
         </w:numPr>
       </w:pPr>
       <w:r>
-        <w:t xml:space="preserve">Knowledge of the other </w:t>
-      </w:r>
-      <w:r>
-        <w:t>group’s</w:t>
-      </w:r>
-      <w:r>
-        <w:t xml:space="preserve"> ideas so you can avoid stepping on them.</w:t>
+        <w:t>Cons</w:t>
+      </w:r>
+    </w:p>
+    <w:p>
+      <w:pPr>
+        <w:pStyle w:val="MyStyle"/>
+        <w:numPr>
+          <w:ilvl w:val="3"/>
+          <w:numId w:val="22"/>
+        </w:numPr>
+      </w:pPr>
+      <w:r>
+        <w:t>Miscommunication</w:t>
+      </w:r>
+    </w:p>
+    <w:p>
+      <w:pPr>
+        <w:pStyle w:val="MyStyle"/>
+        <w:numPr>
+          <w:ilvl w:val="3"/>
+          <w:numId w:val="22"/>
+        </w:numPr>
+      </w:pPr>
+      <w:r>
+        <w:t>Less customer service people</w:t>
       </w:r>
     </w:p>
     <w:p>
@@ -3767,7 +4354,13 @@
         </w:numPr>
       </w:pPr>
       <w:r>
-        <w:t>Cons</w:t>
+        <w:t xml:space="preserve">Option </w:t>
+      </w:r>
+      <w:r>
+        <w:t>3</w:t>
+      </w:r>
+      <w:r>
+        <w:t>:</w:t>
       </w:r>
     </w:p>
     <w:p>
@@ -3779,7 +4372,46 @@
         </w:numPr>
       </w:pPr>
       <w:r>
-        <w:t>There can be conflicts about something.</w:t>
+        <w:t>Pros</w:t>
+      </w:r>
+    </w:p>
+    <w:p>
+      <w:pPr>
+        <w:pStyle w:val="MyStyle"/>
+        <w:numPr>
+          <w:ilvl w:val="3"/>
+          <w:numId w:val="22"/>
+        </w:numPr>
+      </w:pPr>
+      <w:r>
+        <w:t>Customers/followers will be more up to date with the development</w:t>
+      </w:r>
+      <w:r>
+        <w:t>.</w:t>
+      </w:r>
+    </w:p>
+    <w:p>
+      <w:pPr>
+        <w:pStyle w:val="MyStyle"/>
+        <w:numPr>
+          <w:ilvl w:val="3"/>
+          <w:numId w:val="22"/>
+        </w:numPr>
+      </w:pPr>
+      <w:r>
+        <w:t>The followers will have more knowledge on progression.</w:t>
+      </w:r>
+    </w:p>
+    <w:p>
+      <w:pPr>
+        <w:pStyle w:val="MyStyle"/>
+        <w:numPr>
+          <w:ilvl w:val="3"/>
+          <w:numId w:val="22"/>
+        </w:numPr>
+      </w:pPr>
+      <w:r>
+        <w:t>The followers could give feedback/make comments.</w:t>
       </w:r>
     </w:p>
     <w:p>
@@ -3791,19 +4423,41 @@
         </w:numPr>
       </w:pPr>
       <w:r>
-        <w:t>Waste of time.</w:t>
-      </w:r>
-    </w:p>
-    <w:p>
-      <w:pPr>
-        <w:pStyle w:val="MyStyle"/>
-        <w:numPr>
-          <w:ilvl w:val="2"/>
+        <w:t>Cons</w:t>
+      </w:r>
+    </w:p>
+    <w:p>
+      <w:pPr>
+        <w:pStyle w:val="MyStyle"/>
+        <w:numPr>
+          <w:ilvl w:val="3"/>
           <w:numId w:val="22"/>
         </w:numPr>
       </w:pPr>
       <w:r>
-        <w:t>Less quality.</w:t>
+        <w:t xml:space="preserve">The </w:t>
+      </w:r>
+      <w:r>
+        <w:t>information</w:t>
+      </w:r>
+      <w:r>
+        <w:t xml:space="preserve"> that we deliver may be confusing.</w:t>
+      </w:r>
+    </w:p>
+    <w:p>
+      <w:pPr>
+        <w:pStyle w:val="MyStyle"/>
+        <w:numPr>
+          <w:ilvl w:val="3"/>
+          <w:numId w:val="22"/>
+        </w:numPr>
+      </w:pPr>
+      <w:r>
+        <w:lastRenderedPageBreak/>
+        <w:t xml:space="preserve"> </w:t>
+      </w:r>
+      <w:r>
+        <w:t>The follower may not see the dev blog.</w:t>
       </w:r>
     </w:p>
     <w:p>
@@ -3827,7 +4481,34 @@
         </w:numPr>
       </w:pPr>
       <w:r>
-        <w:t>My Choice is for the only option said &amp; that is to find a way to get an equilibrium with the competitor.</w:t>
+        <w:t>Doing option 1 has some pros &amp; cons but may not give enough of an effect to work.</w:t>
+      </w:r>
+    </w:p>
+    <w:p>
+      <w:pPr>
+        <w:pStyle w:val="MyStyle"/>
+        <w:numPr>
+          <w:ilvl w:val="1"/>
+          <w:numId w:val="22"/>
+        </w:numPr>
+      </w:pPr>
+      <w:r>
+        <w:t>Option 2 doesn’t work without a proper context behind it.</w:t>
+      </w:r>
+    </w:p>
+    <w:p>
+      <w:pPr>
+        <w:pStyle w:val="MyStyle"/>
+        <w:numPr>
+          <w:ilvl w:val="1"/>
+          <w:numId w:val="22"/>
+        </w:numPr>
+      </w:pPr>
+      <w:r>
+        <w:t xml:space="preserve">Doing option 3 has </w:t>
+      </w:r>
+      <w:r>
+        <w:t>more beneficial effects that can get our customers/followers back.</w:t>
       </w:r>
     </w:p>
     <w:p>
@@ -3850,157 +4531,6 @@
           <w:numId w:val="24"/>
         </w:numPr>
       </w:pPr>
-      <w:r>
-        <w:t>Find a way to contact the competitor.</w:t>
-      </w:r>
-    </w:p>
-    <w:p>
-      <w:pPr>
-        <w:pStyle w:val="MyStyle"/>
-        <w:numPr>
-          <w:ilvl w:val="1"/>
-          <w:numId w:val="24"/>
-        </w:numPr>
-      </w:pPr>
-      <w:r>
-        <w:t>Contact the competitor to organsie a friendly meeting.</w:t>
-      </w:r>
-    </w:p>
-    <w:p>
-      <w:pPr>
-        <w:pStyle w:val="MyStyle"/>
-        <w:numPr>
-          <w:ilvl w:val="1"/>
-          <w:numId w:val="24"/>
-        </w:numPr>
-      </w:pPr>
-      <w:r>
-        <w:t>Discuss the situation with the competitor.</w:t>
-      </w:r>
-    </w:p>
-    <w:p>
-      <w:pPr>
-        <w:pStyle w:val="MyStyle"/>
-        <w:numPr>
-          <w:ilvl w:val="1"/>
-          <w:numId w:val="24"/>
-        </w:numPr>
-      </w:pPr>
-      <w:r>
-        <w:t>Find a way to make a common ground with each other</w:t>
-      </w:r>
-      <w:r>
-        <w:t>. This can be in some of these ways:</w:t>
-      </w:r>
-    </w:p>
-    <w:p>
-      <w:pPr>
-        <w:pStyle w:val="MyStyle"/>
-        <w:numPr>
-          <w:ilvl w:val="2"/>
-          <w:numId w:val="24"/>
-        </w:numPr>
-      </w:pPr>
-      <w:r>
-        <w:t>Give each other ideas.</w:t>
-      </w:r>
-    </w:p>
-    <w:p>
-      <w:pPr>
-        <w:pStyle w:val="MyStyle"/>
-        <w:numPr>
-          <w:ilvl w:val="2"/>
-          <w:numId w:val="24"/>
-        </w:numPr>
-      </w:pPr>
-      <w:r>
-        <w:lastRenderedPageBreak/>
-        <w:t>Partner up.</w:t>
-      </w:r>
-      <w:r>
-        <w:t xml:space="preserve"> (Do a partnership, or team up for a product)</w:t>
-      </w:r>
-    </w:p>
-    <w:p>
-      <w:pPr>
-        <w:pStyle w:val="MyStyle"/>
-        <w:numPr>
-          <w:ilvl w:val="2"/>
-          <w:numId w:val="24"/>
-        </w:numPr>
-      </w:pPr>
-      <w:r>
-        <w:t>Tell each other the ideas that they have so they know that we don’t want to step on each other’s feet. (</w:t>
-      </w:r>
-      <w:r>
-        <w:t>Especially</w:t>
-      </w:r>
-      <w:r>
-        <w:t xml:space="preserve"> if you have documentation of the idea)</w:t>
-      </w:r>
-    </w:p>
-    <w:p>
-      <w:pPr>
-        <w:pStyle w:val="MyStyle"/>
-        <w:numPr>
-          <w:ilvl w:val="1"/>
-          <w:numId w:val="24"/>
-        </w:numPr>
-      </w:pPr>
-      <w:r>
-        <w:t>Find something that your own service has been not doing well.</w:t>
-      </w:r>
-    </w:p>
-    <w:p>
-      <w:pPr>
-        <w:pStyle w:val="MyStyle"/>
-        <w:numPr>
-          <w:ilvl w:val="1"/>
-          <w:numId w:val="24"/>
-        </w:numPr>
-      </w:pPr>
-      <w:r>
-        <w:t>Ask if there is any way to contact each other faster.</w:t>
-      </w:r>
-    </w:p>
-    <w:p>
-      <w:pPr>
-        <w:pStyle w:val="MyStyle"/>
-        <w:numPr>
-          <w:ilvl w:val="1"/>
-          <w:numId w:val="24"/>
-        </w:numPr>
-      </w:pPr>
-      <w:r>
-        <w:t>Finish the meeting</w:t>
-      </w:r>
-      <w:r>
-        <w:t>.</w:t>
-      </w:r>
-    </w:p>
-    <w:p>
-      <w:pPr>
-        <w:pStyle w:val="MyStyle"/>
-        <w:numPr>
-          <w:ilvl w:val="1"/>
-          <w:numId w:val="24"/>
-        </w:numPr>
-      </w:pPr>
-      <w:r>
-        <w:t>Start trying to implement the improvement ideas.</w:t>
-      </w:r>
-    </w:p>
-    <w:p>
-      <w:pPr>
-        <w:pStyle w:val="MyStyle"/>
-        <w:numPr>
-          <w:ilvl w:val="1"/>
-          <w:numId w:val="24"/>
-        </w:numPr>
-      </w:pPr>
-      <w:r>
-        <w:t>Start working on the next idea.</w:t>
-      </w:r>
     </w:p>
     <w:p>
       <w:pPr>
@@ -4549,6 +5079,98 @@
     </w:lvl>
   </w:abstractNum>
   <w:abstractNum w:abstractNumId="13" w15:restartNumberingAfterBreak="0">
+    <w:nsid w:val="113C52A6"/>
+    <w:multiLevelType w:val="hybridMultilevel"/>
+    <w:tmpl w:val="A5A2EB9C"/>
+    <w:lvl w:ilvl="0" w:tplc="FFFFFFFF">
+      <w:start w:val="1"/>
+      <w:numFmt w:val="decimal"/>
+      <w:lvlText w:val="%1."/>
+      <w:lvlJc w:val="left"/>
+      <w:pPr>
+        <w:ind w:left="720" w:hanging="360"/>
+      </w:pPr>
+    </w:lvl>
+    <w:lvl w:ilvl="1" w:tplc="0C090001">
+      <w:start w:val="1"/>
+      <w:numFmt w:val="bullet"/>
+      <w:lvlText w:val=""/>
+      <w:lvlJc w:val="left"/>
+      <w:pPr>
+        <w:ind w:left="1440" w:hanging="360"/>
+      </w:pPr>
+      <w:rPr>
+        <w:rFonts w:ascii="Symbol" w:hAnsi="Symbol" w:hint="default"/>
+      </w:rPr>
+    </w:lvl>
+    <w:lvl w:ilvl="2" w:tplc="FFFFFFFF">
+      <w:start w:val="1"/>
+      <w:numFmt w:val="bullet"/>
+      <w:lvlText w:val=""/>
+      <w:lvlJc w:val="left"/>
+      <w:pPr>
+        <w:ind w:left="2340" w:hanging="360"/>
+      </w:pPr>
+      <w:rPr>
+        <w:rFonts w:ascii="Symbol" w:hAnsi="Symbol" w:hint="default"/>
+      </w:rPr>
+    </w:lvl>
+    <w:lvl w:ilvl="3" w:tplc="FFFFFFFF" w:tentative="1">
+      <w:start w:val="1"/>
+      <w:numFmt w:val="decimal"/>
+      <w:lvlText w:val="%4."/>
+      <w:lvlJc w:val="left"/>
+      <w:pPr>
+        <w:ind w:left="2880" w:hanging="360"/>
+      </w:pPr>
+    </w:lvl>
+    <w:lvl w:ilvl="4" w:tplc="FFFFFFFF" w:tentative="1">
+      <w:start w:val="1"/>
+      <w:numFmt w:val="lowerLetter"/>
+      <w:lvlText w:val="%5."/>
+      <w:lvlJc w:val="left"/>
+      <w:pPr>
+        <w:ind w:left="3600" w:hanging="360"/>
+      </w:pPr>
+    </w:lvl>
+    <w:lvl w:ilvl="5" w:tplc="FFFFFFFF" w:tentative="1">
+      <w:start w:val="1"/>
+      <w:numFmt w:val="lowerRoman"/>
+      <w:lvlText w:val="%6."/>
+      <w:lvlJc w:val="right"/>
+      <w:pPr>
+        <w:ind w:left="4320" w:hanging="180"/>
+      </w:pPr>
+    </w:lvl>
+    <w:lvl w:ilvl="6" w:tplc="FFFFFFFF" w:tentative="1">
+      <w:start w:val="1"/>
+      <w:numFmt w:val="decimal"/>
+      <w:lvlText w:val="%7."/>
+      <w:lvlJc w:val="left"/>
+      <w:pPr>
+        <w:ind w:left="5040" w:hanging="360"/>
+      </w:pPr>
+    </w:lvl>
+    <w:lvl w:ilvl="7" w:tplc="FFFFFFFF" w:tentative="1">
+      <w:start w:val="1"/>
+      <w:numFmt w:val="lowerLetter"/>
+      <w:lvlText w:val="%8."/>
+      <w:lvlJc w:val="left"/>
+      <w:pPr>
+        <w:ind w:left="5760" w:hanging="360"/>
+      </w:pPr>
+    </w:lvl>
+    <w:lvl w:ilvl="8" w:tplc="FFFFFFFF" w:tentative="1">
+      <w:start w:val="1"/>
+      <w:numFmt w:val="lowerRoman"/>
+      <w:lvlText w:val="%9."/>
+      <w:lvlJc w:val="right"/>
+      <w:pPr>
+        <w:ind w:left="6480" w:hanging="180"/>
+      </w:pPr>
+    </w:lvl>
+  </w:abstractNum>
+  <w:abstractNum w:abstractNumId="14" w15:restartNumberingAfterBreak="0">
     <w:nsid w:val="12712676"/>
     <w:multiLevelType w:val="hybridMultilevel"/>
     <w:tmpl w:val="720E01B4"/>
@@ -4661,7 +5283,7 @@
       </w:rPr>
     </w:lvl>
   </w:abstractNum>
-  <w:abstractNum w:abstractNumId="14" w15:restartNumberingAfterBreak="0">
+  <w:abstractNum w:abstractNumId="15" w15:restartNumberingAfterBreak="0">
     <w:nsid w:val="130D0EB7"/>
     <w:multiLevelType w:val="hybridMultilevel"/>
     <w:tmpl w:val="817A9058"/>
@@ -4774,7 +5396,7 @@
       </w:rPr>
     </w:lvl>
   </w:abstractNum>
-  <w:abstractNum w:abstractNumId="15" w15:restartNumberingAfterBreak="0">
+  <w:abstractNum w:abstractNumId="16" w15:restartNumberingAfterBreak="0">
     <w:nsid w:val="207E3904"/>
     <w:multiLevelType w:val="hybridMultilevel"/>
     <w:tmpl w:val="F7262C5A"/>
@@ -4860,7 +5482,7 @@
       </w:pPr>
     </w:lvl>
   </w:abstractNum>
-  <w:abstractNum w:abstractNumId="16" w15:restartNumberingAfterBreak="0">
+  <w:abstractNum w:abstractNumId="17" w15:restartNumberingAfterBreak="0">
     <w:nsid w:val="2E676A0C"/>
     <w:multiLevelType w:val="hybridMultilevel"/>
     <w:tmpl w:val="2716E490"/>
@@ -4946,7 +5568,7 @@
       </w:pPr>
     </w:lvl>
   </w:abstractNum>
-  <w:abstractNum w:abstractNumId="17" w15:restartNumberingAfterBreak="0">
+  <w:abstractNum w:abstractNumId="18" w15:restartNumberingAfterBreak="0">
     <w:nsid w:val="349D2060"/>
     <w:multiLevelType w:val="hybridMultilevel"/>
     <w:tmpl w:val="90AC9030"/>
@@ -5059,10 +5681,10 @@
       </w:rPr>
     </w:lvl>
   </w:abstractNum>
-  <w:abstractNum w:abstractNumId="18" w15:restartNumberingAfterBreak="0">
+  <w:abstractNum w:abstractNumId="19" w15:restartNumberingAfterBreak="0">
     <w:nsid w:val="46F73156"/>
     <w:multiLevelType w:val="hybridMultilevel"/>
-    <w:tmpl w:val="2AEAD19A"/>
+    <w:tmpl w:val="46FA41D6"/>
     <w:lvl w:ilvl="0" w:tplc="0C09000F">
       <w:start w:val="1"/>
       <w:numFmt w:val="decimal"/>
@@ -5081,14 +5703,17 @@
         <w:ind w:left="1440" w:hanging="360"/>
       </w:pPr>
     </w:lvl>
-    <w:lvl w:ilvl="2" w:tplc="0C09001B" w:tentative="1">
-      <w:start w:val="1"/>
-      <w:numFmt w:val="lowerRoman"/>
-      <w:lvlText w:val="%3."/>
-      <w:lvlJc w:val="right"/>
-      <w:pPr>
-        <w:ind w:left="2160" w:hanging="180"/>
-      </w:pPr>
+    <w:lvl w:ilvl="2" w:tplc="0C090001">
+      <w:start w:val="1"/>
+      <w:numFmt w:val="bullet"/>
+      <w:lvlText w:val=""/>
+      <w:lvlJc w:val="left"/>
+      <w:pPr>
+        <w:ind w:left="2340" w:hanging="360"/>
+      </w:pPr>
+      <w:rPr>
+        <w:rFonts w:ascii="Symbol" w:hAnsi="Symbol" w:hint="default"/>
+      </w:rPr>
     </w:lvl>
     <w:lvl w:ilvl="3" w:tplc="0C09000F" w:tentative="1">
       <w:start w:val="1"/>
@@ -5145,7 +5770,7 @@
       </w:pPr>
     </w:lvl>
   </w:abstractNum>
-  <w:abstractNum w:abstractNumId="19" w15:restartNumberingAfterBreak="0">
+  <w:abstractNum w:abstractNumId="20" w15:restartNumberingAfterBreak="0">
     <w:nsid w:val="522A4E9C"/>
     <w:multiLevelType w:val="hybridMultilevel"/>
     <w:tmpl w:val="E968D042"/>
@@ -5231,7 +5856,7 @@
       </w:pPr>
     </w:lvl>
   </w:abstractNum>
-  <w:abstractNum w:abstractNumId="20" w15:restartNumberingAfterBreak="0">
+  <w:abstractNum w:abstractNumId="21" w15:restartNumberingAfterBreak="0">
     <w:nsid w:val="54047135"/>
     <w:multiLevelType w:val="hybridMultilevel"/>
     <w:tmpl w:val="4B567A04"/>
@@ -5271,7 +5896,7 @@
         <w:rFonts w:ascii="Wingdings" w:hAnsi="Wingdings" w:hint="default"/>
       </w:rPr>
     </w:lvl>
-    <w:lvl w:ilvl="3" w:tplc="FFFFFFFF" w:tentative="1">
+    <w:lvl w:ilvl="3" w:tplc="FFFFFFFF">
       <w:start w:val="1"/>
       <w:numFmt w:val="bullet"/>
       <w:lvlText w:val=""/>
@@ -5344,7 +5969,99 @@
       </w:rPr>
     </w:lvl>
   </w:abstractNum>
-  <w:abstractNum w:abstractNumId="21" w15:restartNumberingAfterBreak="0">
+  <w:abstractNum w:abstractNumId="22" w15:restartNumberingAfterBreak="0">
+    <w:nsid w:val="59585E85"/>
+    <w:multiLevelType w:val="hybridMultilevel"/>
+    <w:tmpl w:val="ABB2757E"/>
+    <w:lvl w:ilvl="0" w:tplc="FFFFFFFF">
+      <w:start w:val="1"/>
+      <w:numFmt w:val="decimal"/>
+      <w:lvlText w:val="%1."/>
+      <w:lvlJc w:val="left"/>
+      <w:pPr>
+        <w:ind w:left="720" w:hanging="360"/>
+      </w:pPr>
+    </w:lvl>
+    <w:lvl w:ilvl="1" w:tplc="0C090001">
+      <w:start w:val="1"/>
+      <w:numFmt w:val="bullet"/>
+      <w:lvlText w:val=""/>
+      <w:lvlJc w:val="left"/>
+      <w:pPr>
+        <w:ind w:left="1440" w:hanging="360"/>
+      </w:pPr>
+      <w:rPr>
+        <w:rFonts w:ascii="Symbol" w:hAnsi="Symbol" w:hint="default"/>
+      </w:rPr>
+    </w:lvl>
+    <w:lvl w:ilvl="2" w:tplc="FFFFFFFF">
+      <w:start w:val="1"/>
+      <w:numFmt w:val="bullet"/>
+      <w:lvlText w:val=""/>
+      <w:lvlJc w:val="left"/>
+      <w:pPr>
+        <w:ind w:left="2340" w:hanging="360"/>
+      </w:pPr>
+      <w:rPr>
+        <w:rFonts w:ascii="Symbol" w:hAnsi="Symbol" w:hint="default"/>
+      </w:rPr>
+    </w:lvl>
+    <w:lvl w:ilvl="3" w:tplc="FFFFFFFF" w:tentative="1">
+      <w:start w:val="1"/>
+      <w:numFmt w:val="decimal"/>
+      <w:lvlText w:val="%4."/>
+      <w:lvlJc w:val="left"/>
+      <w:pPr>
+        <w:ind w:left="2880" w:hanging="360"/>
+      </w:pPr>
+    </w:lvl>
+    <w:lvl w:ilvl="4" w:tplc="FFFFFFFF" w:tentative="1">
+      <w:start w:val="1"/>
+      <w:numFmt w:val="lowerLetter"/>
+      <w:lvlText w:val="%5."/>
+      <w:lvlJc w:val="left"/>
+      <w:pPr>
+        <w:ind w:left="3600" w:hanging="360"/>
+      </w:pPr>
+    </w:lvl>
+    <w:lvl w:ilvl="5" w:tplc="FFFFFFFF" w:tentative="1">
+      <w:start w:val="1"/>
+      <w:numFmt w:val="lowerRoman"/>
+      <w:lvlText w:val="%6."/>
+      <w:lvlJc w:val="right"/>
+      <w:pPr>
+        <w:ind w:left="4320" w:hanging="180"/>
+      </w:pPr>
+    </w:lvl>
+    <w:lvl w:ilvl="6" w:tplc="FFFFFFFF" w:tentative="1">
+      <w:start w:val="1"/>
+      <w:numFmt w:val="decimal"/>
+      <w:lvlText w:val="%7."/>
+      <w:lvlJc w:val="left"/>
+      <w:pPr>
+        <w:ind w:left="5040" w:hanging="360"/>
+      </w:pPr>
+    </w:lvl>
+    <w:lvl w:ilvl="7" w:tplc="FFFFFFFF" w:tentative="1">
+      <w:start w:val="1"/>
+      <w:numFmt w:val="lowerLetter"/>
+      <w:lvlText w:val="%8."/>
+      <w:lvlJc w:val="left"/>
+      <w:pPr>
+        <w:ind w:left="5760" w:hanging="360"/>
+      </w:pPr>
+    </w:lvl>
+    <w:lvl w:ilvl="8" w:tplc="FFFFFFFF" w:tentative="1">
+      <w:start w:val="1"/>
+      <w:numFmt w:val="lowerRoman"/>
+      <w:lvlText w:val="%9."/>
+      <w:lvlJc w:val="right"/>
+      <w:pPr>
+        <w:ind w:left="6480" w:hanging="180"/>
+      </w:pPr>
+    </w:lvl>
+  </w:abstractNum>
+  <w:abstractNum w:abstractNumId="23" w15:restartNumberingAfterBreak="0">
     <w:nsid w:val="5C3A67AF"/>
     <w:multiLevelType w:val="hybridMultilevel"/>
     <w:tmpl w:val="80C8FAA0"/>
@@ -5430,7 +6147,7 @@
       </w:pPr>
     </w:lvl>
   </w:abstractNum>
-  <w:abstractNum w:abstractNumId="22" w15:restartNumberingAfterBreak="0">
+  <w:abstractNum w:abstractNumId="24" w15:restartNumberingAfterBreak="0">
     <w:nsid w:val="5E57033D"/>
     <w:multiLevelType w:val="hybridMultilevel"/>
     <w:tmpl w:val="E410D6F8"/>
@@ -5540,7 +6257,7 @@
       </w:rPr>
     </w:lvl>
   </w:abstractNum>
-  <w:abstractNum w:abstractNumId="23" w15:restartNumberingAfterBreak="0">
+  <w:abstractNum w:abstractNumId="25" w15:restartNumberingAfterBreak="0">
     <w:nsid w:val="6804402B"/>
     <w:multiLevelType w:val="hybridMultilevel"/>
     <w:tmpl w:val="CEFE8CC4"/>
@@ -5626,11 +6343,121 @@
       </w:pPr>
     </w:lvl>
   </w:abstractNum>
+  <w:abstractNum w:abstractNumId="26" w15:restartNumberingAfterBreak="0">
+    <w:nsid w:val="76457C2B"/>
+    <w:multiLevelType w:val="hybridMultilevel"/>
+    <w:tmpl w:val="853E3102"/>
+    <w:lvl w:ilvl="0" w:tplc="FFFFFFFF">
+      <w:start w:val="1"/>
+      <w:numFmt w:val="decimal"/>
+      <w:lvlText w:val="%1."/>
+      <w:lvlJc w:val="left"/>
+      <w:pPr>
+        <w:ind w:left="720" w:hanging="360"/>
+      </w:pPr>
+      <w:rPr>
+        <w:rFonts w:hint="default"/>
+      </w:rPr>
+    </w:lvl>
+    <w:lvl w:ilvl="1" w:tplc="0C090011">
+      <w:start w:val="1"/>
+      <w:numFmt w:val="decimal"/>
+      <w:lvlText w:val="%2)"/>
+      <w:lvlJc w:val="left"/>
+      <w:pPr>
+        <w:ind w:left="1440" w:hanging="360"/>
+      </w:pPr>
+    </w:lvl>
+    <w:lvl w:ilvl="2" w:tplc="FFFFFFFF">
+      <w:start w:val="1"/>
+      <w:numFmt w:val="bullet"/>
+      <w:lvlText w:val=""/>
+      <w:lvlJc w:val="left"/>
+      <w:pPr>
+        <w:ind w:left="2160" w:hanging="360"/>
+      </w:pPr>
+      <w:rPr>
+        <w:rFonts w:ascii="Wingdings" w:hAnsi="Wingdings" w:hint="default"/>
+      </w:rPr>
+    </w:lvl>
+    <w:lvl w:ilvl="3" w:tplc="FFFFFFFF">
+      <w:start w:val="1"/>
+      <w:numFmt w:val="bullet"/>
+      <w:lvlText w:val=""/>
+      <w:lvlJc w:val="left"/>
+      <w:pPr>
+        <w:ind w:left="2880" w:hanging="360"/>
+      </w:pPr>
+      <w:rPr>
+        <w:rFonts w:ascii="Symbol" w:hAnsi="Symbol" w:hint="default"/>
+      </w:rPr>
+    </w:lvl>
+    <w:lvl w:ilvl="4" w:tplc="FFFFFFFF" w:tentative="1">
+      <w:start w:val="1"/>
+      <w:numFmt w:val="bullet"/>
+      <w:lvlText w:val="o"/>
+      <w:lvlJc w:val="left"/>
+      <w:pPr>
+        <w:ind w:left="3600" w:hanging="360"/>
+      </w:pPr>
+      <w:rPr>
+        <w:rFonts w:ascii="Courier New" w:hAnsi="Courier New" w:cs="Courier New" w:hint="default"/>
+      </w:rPr>
+    </w:lvl>
+    <w:lvl w:ilvl="5" w:tplc="FFFFFFFF" w:tentative="1">
+      <w:start w:val="1"/>
+      <w:numFmt w:val="bullet"/>
+      <w:lvlText w:val=""/>
+      <w:lvlJc w:val="left"/>
+      <w:pPr>
+        <w:ind w:left="4320" w:hanging="360"/>
+      </w:pPr>
+      <w:rPr>
+        <w:rFonts w:ascii="Wingdings" w:hAnsi="Wingdings" w:hint="default"/>
+      </w:rPr>
+    </w:lvl>
+    <w:lvl w:ilvl="6" w:tplc="FFFFFFFF" w:tentative="1">
+      <w:start w:val="1"/>
+      <w:numFmt w:val="bullet"/>
+      <w:lvlText w:val=""/>
+      <w:lvlJc w:val="left"/>
+      <w:pPr>
+        <w:ind w:left="5040" w:hanging="360"/>
+      </w:pPr>
+      <w:rPr>
+        <w:rFonts w:ascii="Symbol" w:hAnsi="Symbol" w:hint="default"/>
+      </w:rPr>
+    </w:lvl>
+    <w:lvl w:ilvl="7" w:tplc="FFFFFFFF" w:tentative="1">
+      <w:start w:val="1"/>
+      <w:numFmt w:val="bullet"/>
+      <w:lvlText w:val="o"/>
+      <w:lvlJc w:val="left"/>
+      <w:pPr>
+        <w:ind w:left="5760" w:hanging="360"/>
+      </w:pPr>
+      <w:rPr>
+        <w:rFonts w:ascii="Courier New" w:hAnsi="Courier New" w:cs="Courier New" w:hint="default"/>
+      </w:rPr>
+    </w:lvl>
+    <w:lvl w:ilvl="8" w:tplc="FFFFFFFF" w:tentative="1">
+      <w:start w:val="1"/>
+      <w:numFmt w:val="bullet"/>
+      <w:lvlText w:val=""/>
+      <w:lvlJc w:val="left"/>
+      <w:pPr>
+        <w:ind w:left="6480" w:hanging="360"/>
+      </w:pPr>
+      <w:rPr>
+        <w:rFonts w:ascii="Wingdings" w:hAnsi="Wingdings" w:hint="default"/>
+      </w:rPr>
+    </w:lvl>
+  </w:abstractNum>
   <w:num w:numId="1" w16cid:durableId="642194860">
-    <w:abstractNumId w:val="19"/>
+    <w:abstractNumId w:val="20"/>
   </w:num>
   <w:num w:numId="2" w16cid:durableId="141775523">
-    <w:abstractNumId w:val="15"/>
+    <w:abstractNumId w:val="16"/>
   </w:num>
   <w:num w:numId="3" w16cid:durableId="777067197">
     <w:abstractNumId w:val="12"/>
@@ -5639,19 +6466,19 @@
     <w:abstractNumId w:val="11"/>
   </w:num>
   <w:num w:numId="5" w16cid:durableId="957298412">
-    <w:abstractNumId w:val="13"/>
+    <w:abstractNumId w:val="14"/>
   </w:num>
   <w:num w:numId="6" w16cid:durableId="2132285846">
-    <w:abstractNumId w:val="21"/>
+    <w:abstractNumId w:val="23"/>
   </w:num>
   <w:num w:numId="7" w16cid:durableId="324166306">
-    <w:abstractNumId w:val="16"/>
+    <w:abstractNumId w:val="17"/>
   </w:num>
   <w:num w:numId="8" w16cid:durableId="1495025243">
-    <w:abstractNumId w:val="23"/>
+    <w:abstractNumId w:val="25"/>
   </w:num>
   <w:num w:numId="9" w16cid:durableId="2019697198">
-    <w:abstractNumId w:val="18"/>
+    <w:abstractNumId w:val="19"/>
   </w:num>
   <w:num w:numId="10" w16cid:durableId="1776368324">
     <w:abstractNumId w:val="9"/>
@@ -5684,19 +6511,28 @@
     <w:abstractNumId w:val="0"/>
   </w:num>
   <w:num w:numId="20" w16cid:durableId="910652056">
-    <w:abstractNumId w:val="14"/>
+    <w:abstractNumId w:val="15"/>
   </w:num>
   <w:num w:numId="21" w16cid:durableId="329910823">
-    <w:abstractNumId w:val="17"/>
+    <w:abstractNumId w:val="18"/>
   </w:num>
   <w:num w:numId="22" w16cid:durableId="1138841055">
-    <w:abstractNumId w:val="20"/>
+    <w:abstractNumId w:val="21"/>
   </w:num>
   <w:num w:numId="23" w16cid:durableId="2034064753">
     <w:abstractNumId w:val="10"/>
   </w:num>
   <w:num w:numId="24" w16cid:durableId="1926642077">
+    <w:abstractNumId w:val="24"/>
+  </w:num>
+  <w:num w:numId="25" w16cid:durableId="2101683057">
+    <w:abstractNumId w:val="13"/>
+  </w:num>
+  <w:num w:numId="26" w16cid:durableId="1680041202">
     <w:abstractNumId w:val="22"/>
+  </w:num>
+  <w:num w:numId="27" w16cid:durableId="1622228406">
+    <w:abstractNumId w:val="26"/>
   </w:num>
 </w:numbering>
 </file>

</xml_diff>